<commit_message>
SDD Updated Table of content
</commit_message>
<xml_diff>
--- a/Documents/Foodies_SDD.docx
+++ b/Documents/Foodies_SDD.docx
@@ -170,7 +170,6 @@
             <w:dataBinding w:prefixMappings="xmlns:ns0='http://purl.org/dc/elements/1.1/' xmlns:ns1='http://schemas.openxmlformats.org/package/2006/metadata/core-properties' " w:xpath="/ns1:coreProperties[1]/ns0:subject[1]" w:storeItemID="{6C3C8BC8-F283-45AE-878A-BAB7291924A1}"/>
             <w:text/>
           </w:sdtPr>
-          <w:sdtEndPr/>
           <w:sdtContent>
             <w:p>
               <w:pPr>
@@ -332,7 +331,6 @@
                                     <w:calendar w:val="gregorian"/>
                                   </w:date>
                                 </w:sdtPr>
-                                <w:sdtEndPr/>
                                 <w:sdtContent>
                                   <w:p>
                                     <w:pPr>
@@ -1154,2062 +1152,1839 @@
         <w:br w:type="page"/>
       </w:r>
     </w:p>
-    <w:sdt>
-      <w:sdtPr>
-        <w:rPr>
-          <w:rFonts w:asciiTheme="minorBidi" w:eastAsiaTheme="minorHAnsi" w:hAnsiTheme="minorBidi" w:cstheme="minorBidi"/>
-          <w:color w:val="auto"/>
-          <w:sz w:val="24"/>
-          <w:szCs w:val="24"/>
-        </w:rPr>
-        <w:id w:val="278067489"/>
-        <w:docPartObj>
-          <w:docPartGallery w:val="Table of Contents"/>
-          <w:docPartUnique/>
-        </w:docPartObj>
-      </w:sdtPr>
-      <w:sdtEndPr>
+    <w:p>
+      <w:pPr>
+        <w:pStyle w:val="ListParagraph"/>
+        <w:numPr>
+          <w:ilvl w:val="0"/>
+          <w:numId w:val="1"/>
+        </w:numPr>
         <w:rPr>
           <w:b/>
           <w:bCs/>
-          <w:noProof/>
+          <w:sz w:val="40"/>
+          <w:szCs w:val="40"/>
         </w:rPr>
-      </w:sdtEndPr>
-      <w:sdtContent>
-        <w:p>
-          <w:pPr>
-            <w:pStyle w:val="TOCHeading"/>
-            <w:rPr>
-              <w:rFonts w:asciiTheme="minorBidi" w:hAnsiTheme="minorBidi" w:cstheme="minorBidi"/>
-              <w:sz w:val="24"/>
-              <w:szCs w:val="24"/>
-            </w:rPr>
-          </w:pPr>
-          <w:r>
-            <w:rPr>
-              <w:rFonts w:asciiTheme="minorBidi" w:hAnsiTheme="minorBidi" w:cstheme="minorBidi"/>
-              <w:sz w:val="24"/>
-              <w:szCs w:val="24"/>
-            </w:rPr>
-            <w:t>Table of Contents</w:t>
-          </w:r>
-        </w:p>
-        <w:p>
-          <w:pPr>
-            <w:pStyle w:val="TOC1"/>
-            <w:tabs>
-              <w:tab w:val="left" w:pos="440"/>
-              <w:tab w:val="right" w:leader="dot" w:pos="9350"/>
-            </w:tabs>
-            <w:rPr>
-              <w:rFonts w:asciiTheme="minorBidi" w:hAnsiTheme="minorBidi" w:cstheme="minorBidi"/>
-              <w:noProof/>
-              <w:sz w:val="24"/>
-              <w:szCs w:val="24"/>
-            </w:rPr>
-          </w:pPr>
-          <w:r>
-            <w:rPr>
-              <w:rFonts w:asciiTheme="minorBidi" w:hAnsiTheme="minorBidi" w:cstheme="minorBidi"/>
-              <w:sz w:val="24"/>
-              <w:szCs w:val="24"/>
-            </w:rPr>
-            <w:fldChar w:fldCharType="begin"/>
-          </w:r>
-          <w:r>
-            <w:rPr>
-              <w:rFonts w:asciiTheme="minorBidi" w:hAnsiTheme="minorBidi" w:cstheme="minorBidi"/>
-              <w:sz w:val="24"/>
-              <w:szCs w:val="24"/>
-            </w:rPr>
-            <w:instrText xml:space="preserve"> TOC \o "1-3" \h \z \u </w:instrText>
-          </w:r>
-          <w:r>
-            <w:rPr>
-              <w:rFonts w:asciiTheme="minorBidi" w:hAnsiTheme="minorBidi" w:cstheme="minorBidi"/>
-              <w:sz w:val="24"/>
-              <w:szCs w:val="24"/>
-            </w:rPr>
-            <w:fldChar w:fldCharType="separate"/>
-          </w:r>
-          <w:hyperlink w:anchor="_Toc8222440" w:history="1">
-            <w:r>
-              <w:rPr>
-                <w:rStyle w:val="Hyperlink"/>
-                <w:rFonts w:asciiTheme="minorBidi" w:hAnsiTheme="minorBidi" w:cstheme="minorBidi"/>
-                <w:noProof/>
-                <w:sz w:val="24"/>
-                <w:szCs w:val="24"/>
-              </w:rPr>
-              <w:t>1</w:t>
-            </w:r>
-            <w:r>
-              <w:rPr>
-                <w:rFonts w:asciiTheme="minorBidi" w:hAnsiTheme="minorBidi" w:cstheme="minorBidi"/>
-                <w:noProof/>
-                <w:sz w:val="24"/>
-                <w:szCs w:val="24"/>
-              </w:rPr>
-              <w:tab/>
-            </w:r>
-            <w:r>
-              <w:rPr>
-                <w:rStyle w:val="Hyperlink"/>
-                <w:rFonts w:asciiTheme="minorBidi" w:hAnsiTheme="minorBidi" w:cstheme="minorBidi"/>
-                <w:noProof/>
-                <w:sz w:val="24"/>
-                <w:szCs w:val="24"/>
-              </w:rPr>
-              <w:t>Introduction</w:t>
-            </w:r>
-            <w:r>
-              <w:rPr>
-                <w:rFonts w:asciiTheme="minorBidi" w:hAnsiTheme="minorBidi" w:cstheme="minorBidi"/>
-                <w:noProof/>
-                <w:webHidden/>
-                <w:sz w:val="24"/>
-                <w:szCs w:val="24"/>
-              </w:rPr>
-              <w:tab/>
-            </w:r>
-            <w:r>
-              <w:rPr>
-                <w:rFonts w:asciiTheme="minorBidi" w:hAnsiTheme="minorBidi" w:cstheme="minorBidi"/>
-                <w:noProof/>
-                <w:webHidden/>
-                <w:sz w:val="24"/>
-                <w:szCs w:val="24"/>
-              </w:rPr>
-              <w:fldChar w:fldCharType="begin"/>
-            </w:r>
-            <w:r>
-              <w:rPr>
-                <w:rFonts w:asciiTheme="minorBidi" w:hAnsiTheme="minorBidi" w:cstheme="minorBidi"/>
-                <w:noProof/>
-                <w:webHidden/>
-                <w:sz w:val="24"/>
-                <w:szCs w:val="24"/>
-              </w:rPr>
-              <w:instrText xml:space="preserve"> PAGEREF _Toc8222440 \h </w:instrText>
-            </w:r>
-            <w:r>
-              <w:rPr>
-                <w:rFonts w:asciiTheme="minorBidi" w:hAnsiTheme="minorBidi" w:cstheme="minorBidi"/>
-                <w:noProof/>
-                <w:webHidden/>
-                <w:sz w:val="24"/>
-                <w:szCs w:val="24"/>
-              </w:rPr>
-            </w:r>
-            <w:r>
-              <w:rPr>
-                <w:rFonts w:asciiTheme="minorBidi" w:hAnsiTheme="minorBidi" w:cstheme="minorBidi"/>
-                <w:noProof/>
-                <w:webHidden/>
-                <w:sz w:val="24"/>
-                <w:szCs w:val="24"/>
-              </w:rPr>
-              <w:fldChar w:fldCharType="separate"/>
-            </w:r>
-            <w:r>
-              <w:rPr>
-                <w:rFonts w:asciiTheme="minorBidi" w:hAnsiTheme="minorBidi" w:cstheme="minorBidi"/>
-                <w:noProof/>
-                <w:webHidden/>
-                <w:sz w:val="24"/>
-                <w:szCs w:val="24"/>
-              </w:rPr>
-              <w:t>5</w:t>
-            </w:r>
-            <w:r>
-              <w:rPr>
-                <w:rFonts w:asciiTheme="minorBidi" w:hAnsiTheme="minorBidi" w:cstheme="minorBidi"/>
-                <w:noProof/>
-                <w:webHidden/>
-                <w:sz w:val="24"/>
-                <w:szCs w:val="24"/>
-              </w:rPr>
-              <w:fldChar w:fldCharType="end"/>
-            </w:r>
-          </w:hyperlink>
-        </w:p>
-        <w:p>
-          <w:pPr>
-            <w:pStyle w:val="TOC2"/>
-            <w:tabs>
-              <w:tab w:val="left" w:pos="880"/>
-              <w:tab w:val="right" w:leader="dot" w:pos="9350"/>
-            </w:tabs>
-            <w:rPr>
-              <w:rFonts w:asciiTheme="minorBidi" w:hAnsiTheme="minorBidi" w:cstheme="minorBidi"/>
-              <w:noProof/>
-              <w:sz w:val="24"/>
-              <w:szCs w:val="24"/>
-            </w:rPr>
-          </w:pPr>
-          <w:hyperlink w:anchor="_Toc8222441" w:history="1">
-            <w:r>
-              <w:rPr>
-                <w:rStyle w:val="Hyperlink"/>
-                <w:rFonts w:asciiTheme="minorBidi" w:hAnsiTheme="minorBidi" w:cstheme="minorBidi"/>
-                <w:noProof/>
-                <w:sz w:val="24"/>
-                <w:szCs w:val="24"/>
-              </w:rPr>
-              <w:t>1.1</w:t>
-            </w:r>
-            <w:r>
-              <w:rPr>
-                <w:rFonts w:asciiTheme="minorBidi" w:hAnsiTheme="minorBidi" w:cstheme="minorBidi"/>
-                <w:noProof/>
-                <w:sz w:val="24"/>
-                <w:szCs w:val="24"/>
-              </w:rPr>
-              <w:tab/>
-            </w:r>
-            <w:r>
-              <w:rPr>
-                <w:rStyle w:val="Hyperlink"/>
-                <w:rFonts w:asciiTheme="minorBidi" w:hAnsiTheme="minorBidi" w:cstheme="minorBidi"/>
-                <w:noProof/>
-                <w:sz w:val="24"/>
-                <w:szCs w:val="24"/>
-              </w:rPr>
-              <w:t>Document Purpose</w:t>
-            </w:r>
-            <w:r>
-              <w:rPr>
-                <w:rFonts w:asciiTheme="minorBidi" w:hAnsiTheme="minorBidi" w:cstheme="minorBidi"/>
-                <w:noProof/>
-                <w:webHidden/>
-                <w:sz w:val="24"/>
-                <w:szCs w:val="24"/>
-              </w:rPr>
-              <w:tab/>
-            </w:r>
-            <w:r>
-              <w:rPr>
-                <w:rFonts w:asciiTheme="minorBidi" w:hAnsiTheme="minorBidi" w:cstheme="minorBidi"/>
-                <w:noProof/>
-                <w:webHidden/>
-                <w:sz w:val="24"/>
-                <w:szCs w:val="24"/>
-              </w:rPr>
-              <w:fldChar w:fldCharType="begin"/>
-            </w:r>
-            <w:r>
-              <w:rPr>
-                <w:rFonts w:asciiTheme="minorBidi" w:hAnsiTheme="minorBidi" w:cstheme="minorBidi"/>
-                <w:noProof/>
-                <w:webHidden/>
-                <w:sz w:val="24"/>
-                <w:szCs w:val="24"/>
-              </w:rPr>
-              <w:instrText xml:space="preserve"> PAGEREF _Toc8222441 \h </w:instrText>
-            </w:r>
-            <w:r>
-              <w:rPr>
-                <w:rFonts w:asciiTheme="minorBidi" w:hAnsiTheme="minorBidi" w:cstheme="minorBidi"/>
-                <w:noProof/>
-                <w:webHidden/>
-                <w:sz w:val="24"/>
-                <w:szCs w:val="24"/>
-              </w:rPr>
-            </w:r>
-            <w:r>
-              <w:rPr>
-                <w:rFonts w:asciiTheme="minorBidi" w:hAnsiTheme="minorBidi" w:cstheme="minorBidi"/>
-                <w:noProof/>
-                <w:webHidden/>
-                <w:sz w:val="24"/>
-                <w:szCs w:val="24"/>
-              </w:rPr>
-              <w:fldChar w:fldCharType="separate"/>
-            </w:r>
-            <w:r>
-              <w:rPr>
-                <w:rFonts w:asciiTheme="minorBidi" w:hAnsiTheme="minorBidi" w:cstheme="minorBidi"/>
-                <w:noProof/>
-                <w:webHidden/>
-                <w:sz w:val="24"/>
-                <w:szCs w:val="24"/>
-              </w:rPr>
-              <w:t>5</w:t>
-            </w:r>
-            <w:r>
-              <w:rPr>
-                <w:rFonts w:asciiTheme="minorBidi" w:hAnsiTheme="minorBidi" w:cstheme="minorBidi"/>
-                <w:noProof/>
-                <w:webHidden/>
-                <w:sz w:val="24"/>
-                <w:szCs w:val="24"/>
-              </w:rPr>
-              <w:fldChar w:fldCharType="end"/>
-            </w:r>
-          </w:hyperlink>
-        </w:p>
-        <w:p>
-          <w:pPr>
-            <w:pStyle w:val="TOC2"/>
-            <w:tabs>
-              <w:tab w:val="right" w:leader="dot" w:pos="9350"/>
-            </w:tabs>
-            <w:rPr>
-              <w:rFonts w:asciiTheme="minorBidi" w:hAnsiTheme="minorBidi" w:cstheme="minorBidi"/>
-              <w:noProof/>
-              <w:sz w:val="24"/>
-              <w:szCs w:val="24"/>
-            </w:rPr>
-          </w:pPr>
-          <w:hyperlink w:anchor="_Toc8222442" w:history="1">
-            <w:r>
-              <w:rPr>
-                <w:rStyle w:val="Hyperlink"/>
-                <w:rFonts w:asciiTheme="minorBidi" w:hAnsiTheme="minorBidi" w:cstheme="minorBidi"/>
-                <w:noProof/>
-                <w:sz w:val="24"/>
-                <w:szCs w:val="24"/>
-              </w:rPr>
-              <w:t>1.2 Project Overview</w:t>
-            </w:r>
-            <w:r>
-              <w:rPr>
-                <w:rFonts w:asciiTheme="minorBidi" w:hAnsiTheme="minorBidi" w:cstheme="minorBidi"/>
-                <w:noProof/>
-                <w:webHidden/>
-                <w:sz w:val="24"/>
-                <w:szCs w:val="24"/>
-              </w:rPr>
-              <w:tab/>
-            </w:r>
-            <w:r>
-              <w:rPr>
-                <w:rFonts w:asciiTheme="minorBidi" w:hAnsiTheme="minorBidi" w:cstheme="minorBidi"/>
-                <w:noProof/>
-                <w:webHidden/>
-                <w:sz w:val="24"/>
-                <w:szCs w:val="24"/>
-              </w:rPr>
-              <w:fldChar w:fldCharType="begin"/>
-            </w:r>
-            <w:r>
-              <w:rPr>
-                <w:rFonts w:asciiTheme="minorBidi" w:hAnsiTheme="minorBidi" w:cstheme="minorBidi"/>
-                <w:noProof/>
-                <w:webHidden/>
-                <w:sz w:val="24"/>
-                <w:szCs w:val="24"/>
-              </w:rPr>
-              <w:instrText xml:space="preserve"> PAGEREF _Toc8222442 \h </w:instrText>
-            </w:r>
-            <w:r>
-              <w:rPr>
-                <w:rFonts w:asciiTheme="minorBidi" w:hAnsiTheme="minorBidi" w:cstheme="minorBidi"/>
-                <w:noProof/>
-                <w:webHidden/>
-                <w:sz w:val="24"/>
-                <w:szCs w:val="24"/>
-              </w:rPr>
-            </w:r>
-            <w:r>
-              <w:rPr>
-                <w:rFonts w:asciiTheme="minorBidi" w:hAnsiTheme="minorBidi" w:cstheme="minorBidi"/>
-                <w:noProof/>
-                <w:webHidden/>
-                <w:sz w:val="24"/>
-                <w:szCs w:val="24"/>
-              </w:rPr>
-              <w:fldChar w:fldCharType="separate"/>
-            </w:r>
-            <w:r>
-              <w:rPr>
-                <w:rFonts w:asciiTheme="minorBidi" w:hAnsiTheme="minorBidi" w:cstheme="minorBidi"/>
-                <w:noProof/>
-                <w:webHidden/>
-                <w:sz w:val="24"/>
-                <w:szCs w:val="24"/>
-              </w:rPr>
-              <w:t>5</w:t>
-            </w:r>
-            <w:r>
-              <w:rPr>
-                <w:rFonts w:asciiTheme="minorBidi" w:hAnsiTheme="minorBidi" w:cstheme="minorBidi"/>
-                <w:noProof/>
-                <w:webHidden/>
-                <w:sz w:val="24"/>
-                <w:szCs w:val="24"/>
-              </w:rPr>
-              <w:fldChar w:fldCharType="end"/>
-            </w:r>
-          </w:hyperlink>
-        </w:p>
-        <w:p>
-          <w:pPr>
-            <w:pStyle w:val="TOC2"/>
-            <w:tabs>
-              <w:tab w:val="right" w:leader="dot" w:pos="9350"/>
-            </w:tabs>
-            <w:rPr>
-              <w:rFonts w:asciiTheme="minorBidi" w:hAnsiTheme="minorBidi" w:cstheme="minorBidi"/>
-              <w:noProof/>
-              <w:sz w:val="24"/>
-              <w:szCs w:val="24"/>
-            </w:rPr>
-          </w:pPr>
-          <w:hyperlink w:anchor="_Toc8222443" w:history="1">
-            <w:r>
-              <w:rPr>
-                <w:rStyle w:val="Hyperlink"/>
-                <w:rFonts w:asciiTheme="minorBidi" w:hAnsiTheme="minorBidi" w:cstheme="minorBidi"/>
-                <w:noProof/>
-                <w:sz w:val="24"/>
-                <w:szCs w:val="24"/>
-              </w:rPr>
-              <w:t>1.3 Document Scope</w:t>
-            </w:r>
-            <w:r>
-              <w:rPr>
-                <w:rFonts w:asciiTheme="minorBidi" w:hAnsiTheme="minorBidi" w:cstheme="minorBidi"/>
-                <w:noProof/>
-                <w:webHidden/>
-                <w:sz w:val="24"/>
-                <w:szCs w:val="24"/>
-              </w:rPr>
-              <w:tab/>
-            </w:r>
-            <w:r>
-              <w:rPr>
-                <w:rFonts w:asciiTheme="minorBidi" w:hAnsiTheme="minorBidi" w:cstheme="minorBidi"/>
-                <w:noProof/>
-                <w:webHidden/>
-                <w:sz w:val="24"/>
-                <w:szCs w:val="24"/>
-              </w:rPr>
-              <w:fldChar w:fldCharType="begin"/>
-            </w:r>
-            <w:r>
-              <w:rPr>
-                <w:rFonts w:asciiTheme="minorBidi" w:hAnsiTheme="minorBidi" w:cstheme="minorBidi"/>
-                <w:noProof/>
-                <w:webHidden/>
-                <w:sz w:val="24"/>
-                <w:szCs w:val="24"/>
-              </w:rPr>
-              <w:instrText xml:space="preserve"> PAGEREF _Toc8222443 \h </w:instrText>
-            </w:r>
-            <w:r>
-              <w:rPr>
-                <w:rFonts w:asciiTheme="minorBidi" w:hAnsiTheme="minorBidi" w:cstheme="minorBidi"/>
-                <w:noProof/>
-                <w:webHidden/>
-                <w:sz w:val="24"/>
-                <w:szCs w:val="24"/>
-              </w:rPr>
-            </w:r>
-            <w:r>
-              <w:rPr>
-                <w:rFonts w:asciiTheme="minorBidi" w:hAnsiTheme="minorBidi" w:cstheme="minorBidi"/>
-                <w:noProof/>
-                <w:webHidden/>
-                <w:sz w:val="24"/>
-                <w:szCs w:val="24"/>
-              </w:rPr>
-              <w:fldChar w:fldCharType="separate"/>
-            </w:r>
-            <w:r>
-              <w:rPr>
-                <w:rFonts w:asciiTheme="minorBidi" w:hAnsiTheme="minorBidi" w:cstheme="minorBidi"/>
-                <w:noProof/>
-                <w:webHidden/>
-                <w:sz w:val="24"/>
-                <w:szCs w:val="24"/>
-              </w:rPr>
-              <w:t>5</w:t>
-            </w:r>
-            <w:r>
-              <w:rPr>
-                <w:rFonts w:asciiTheme="minorBidi" w:hAnsiTheme="minorBidi" w:cstheme="minorBidi"/>
-                <w:noProof/>
-                <w:webHidden/>
-                <w:sz w:val="24"/>
-                <w:szCs w:val="24"/>
-              </w:rPr>
-              <w:fldChar w:fldCharType="end"/>
-            </w:r>
-          </w:hyperlink>
-        </w:p>
-        <w:p>
-          <w:pPr>
-            <w:pStyle w:val="TOC2"/>
-            <w:tabs>
-              <w:tab w:val="right" w:leader="dot" w:pos="9350"/>
-            </w:tabs>
-            <w:rPr>
-              <w:rFonts w:asciiTheme="minorBidi" w:hAnsiTheme="minorBidi" w:cstheme="minorBidi"/>
-              <w:noProof/>
-              <w:sz w:val="24"/>
-              <w:szCs w:val="24"/>
-            </w:rPr>
-          </w:pPr>
-          <w:hyperlink w:anchor="_Toc8222444" w:history="1">
-            <w:r>
-              <w:rPr>
-                <w:rStyle w:val="Hyperlink"/>
-                <w:rFonts w:asciiTheme="minorBidi" w:hAnsiTheme="minorBidi" w:cstheme="minorBidi"/>
-                <w:noProof/>
-                <w:sz w:val="24"/>
-                <w:szCs w:val="24"/>
-              </w:rPr>
-              <w:t>1.4 Document Audience</w:t>
-            </w:r>
-            <w:r>
-              <w:rPr>
-                <w:rFonts w:asciiTheme="minorBidi" w:hAnsiTheme="minorBidi" w:cstheme="minorBidi"/>
-                <w:noProof/>
-                <w:webHidden/>
-                <w:sz w:val="24"/>
-                <w:szCs w:val="24"/>
-              </w:rPr>
-              <w:tab/>
-            </w:r>
-            <w:r>
-              <w:rPr>
-                <w:rFonts w:asciiTheme="minorBidi" w:hAnsiTheme="minorBidi" w:cstheme="minorBidi"/>
-                <w:noProof/>
-                <w:webHidden/>
-                <w:sz w:val="24"/>
-                <w:szCs w:val="24"/>
-              </w:rPr>
-              <w:fldChar w:fldCharType="begin"/>
-            </w:r>
-            <w:r>
-              <w:rPr>
-                <w:rFonts w:asciiTheme="minorBidi" w:hAnsiTheme="minorBidi" w:cstheme="minorBidi"/>
-                <w:noProof/>
-                <w:webHidden/>
-                <w:sz w:val="24"/>
-                <w:szCs w:val="24"/>
-              </w:rPr>
-              <w:instrText xml:space="preserve"> PAGEREF _Toc8222444 \h </w:instrText>
-            </w:r>
-            <w:r>
-              <w:rPr>
-                <w:rFonts w:asciiTheme="minorBidi" w:hAnsiTheme="minorBidi" w:cstheme="minorBidi"/>
-                <w:noProof/>
-                <w:webHidden/>
-                <w:sz w:val="24"/>
-                <w:szCs w:val="24"/>
-              </w:rPr>
-            </w:r>
-            <w:r>
-              <w:rPr>
-                <w:rFonts w:asciiTheme="minorBidi" w:hAnsiTheme="minorBidi" w:cstheme="minorBidi"/>
-                <w:noProof/>
-                <w:webHidden/>
-                <w:sz w:val="24"/>
-                <w:szCs w:val="24"/>
-              </w:rPr>
-              <w:fldChar w:fldCharType="separate"/>
-            </w:r>
-            <w:r>
-              <w:rPr>
-                <w:rFonts w:asciiTheme="minorBidi" w:hAnsiTheme="minorBidi" w:cstheme="minorBidi"/>
-                <w:noProof/>
-                <w:webHidden/>
-                <w:sz w:val="24"/>
-                <w:szCs w:val="24"/>
-              </w:rPr>
-              <w:t>5</w:t>
-            </w:r>
-            <w:r>
-              <w:rPr>
-                <w:rFonts w:asciiTheme="minorBidi" w:hAnsiTheme="minorBidi" w:cstheme="minorBidi"/>
-                <w:noProof/>
-                <w:webHidden/>
-                <w:sz w:val="24"/>
-                <w:szCs w:val="24"/>
-              </w:rPr>
-              <w:fldChar w:fldCharType="end"/>
-            </w:r>
-          </w:hyperlink>
-        </w:p>
-        <w:p>
-          <w:pPr>
-            <w:pStyle w:val="TOC1"/>
-            <w:tabs>
-              <w:tab w:val="left" w:pos="440"/>
-              <w:tab w:val="right" w:leader="dot" w:pos="9350"/>
-            </w:tabs>
-            <w:rPr>
-              <w:rFonts w:asciiTheme="minorBidi" w:hAnsiTheme="minorBidi" w:cstheme="minorBidi"/>
-              <w:noProof/>
-              <w:sz w:val="24"/>
-              <w:szCs w:val="24"/>
-            </w:rPr>
-          </w:pPr>
-          <w:hyperlink w:anchor="_Toc8222445" w:history="1">
-            <w:r>
-              <w:rPr>
-                <w:rStyle w:val="Hyperlink"/>
-                <w:rFonts w:asciiTheme="minorBidi" w:hAnsiTheme="minorBidi" w:cstheme="minorBidi"/>
-                <w:noProof/>
-                <w:sz w:val="24"/>
-                <w:szCs w:val="24"/>
-              </w:rPr>
-              <w:t>2</w:t>
-            </w:r>
-            <w:r>
-              <w:rPr>
-                <w:rFonts w:asciiTheme="minorBidi" w:hAnsiTheme="minorBidi" w:cstheme="minorBidi"/>
-                <w:noProof/>
-                <w:sz w:val="24"/>
-                <w:szCs w:val="24"/>
-              </w:rPr>
-              <w:tab/>
-            </w:r>
-            <w:r>
-              <w:rPr>
-                <w:rStyle w:val="Hyperlink"/>
-                <w:rFonts w:asciiTheme="minorBidi" w:hAnsiTheme="minorBidi" w:cstheme="minorBidi"/>
-                <w:noProof/>
-                <w:sz w:val="24"/>
-                <w:szCs w:val="24"/>
-              </w:rPr>
-              <w:t>System Architectural Design</w:t>
-            </w:r>
-            <w:r>
-              <w:rPr>
-                <w:rFonts w:asciiTheme="minorBidi" w:hAnsiTheme="minorBidi" w:cstheme="minorBidi"/>
-                <w:noProof/>
-                <w:webHidden/>
-                <w:sz w:val="24"/>
-                <w:szCs w:val="24"/>
-              </w:rPr>
-              <w:tab/>
-            </w:r>
-            <w:r>
-              <w:rPr>
-                <w:rFonts w:asciiTheme="minorBidi" w:hAnsiTheme="minorBidi" w:cstheme="minorBidi"/>
-                <w:noProof/>
-                <w:webHidden/>
-                <w:sz w:val="24"/>
-                <w:szCs w:val="24"/>
-              </w:rPr>
-              <w:fldChar w:fldCharType="begin"/>
-            </w:r>
-            <w:r>
-              <w:rPr>
-                <w:rFonts w:asciiTheme="minorBidi" w:hAnsiTheme="minorBidi" w:cstheme="minorBidi"/>
-                <w:noProof/>
-                <w:webHidden/>
-                <w:sz w:val="24"/>
-                <w:szCs w:val="24"/>
-              </w:rPr>
-              <w:instrText xml:space="preserve"> PAGEREF _Toc8222445 \h </w:instrText>
-            </w:r>
-            <w:r>
-              <w:rPr>
-                <w:rFonts w:asciiTheme="minorBidi" w:hAnsiTheme="minorBidi" w:cstheme="minorBidi"/>
-                <w:noProof/>
-                <w:webHidden/>
-                <w:sz w:val="24"/>
-                <w:szCs w:val="24"/>
-              </w:rPr>
-            </w:r>
-            <w:r>
-              <w:rPr>
-                <w:rFonts w:asciiTheme="minorBidi" w:hAnsiTheme="minorBidi" w:cstheme="minorBidi"/>
-                <w:noProof/>
-                <w:webHidden/>
-                <w:sz w:val="24"/>
-                <w:szCs w:val="24"/>
-              </w:rPr>
-              <w:fldChar w:fldCharType="separate"/>
-            </w:r>
-            <w:r>
-              <w:rPr>
-                <w:rFonts w:asciiTheme="minorBidi" w:hAnsiTheme="minorBidi" w:cstheme="minorBidi"/>
-                <w:noProof/>
-                <w:webHidden/>
-                <w:sz w:val="24"/>
-                <w:szCs w:val="24"/>
-              </w:rPr>
-              <w:t>6</w:t>
-            </w:r>
-            <w:r>
-              <w:rPr>
-                <w:rFonts w:asciiTheme="minorBidi" w:hAnsiTheme="minorBidi" w:cstheme="minorBidi"/>
-                <w:noProof/>
-                <w:webHidden/>
-                <w:sz w:val="24"/>
-                <w:szCs w:val="24"/>
-              </w:rPr>
-              <w:fldChar w:fldCharType="end"/>
-            </w:r>
-          </w:hyperlink>
-        </w:p>
-        <w:p>
-          <w:pPr>
-            <w:pStyle w:val="TOC2"/>
-            <w:tabs>
-              <w:tab w:val="left" w:pos="880"/>
-              <w:tab w:val="right" w:leader="dot" w:pos="9350"/>
-            </w:tabs>
-            <w:rPr>
-              <w:rFonts w:asciiTheme="minorBidi" w:hAnsiTheme="minorBidi" w:cstheme="minorBidi"/>
-              <w:noProof/>
-              <w:sz w:val="24"/>
-              <w:szCs w:val="24"/>
-            </w:rPr>
-          </w:pPr>
-          <w:hyperlink w:anchor="_Toc8222446" w:history="1">
-            <w:r>
-              <w:rPr>
-                <w:rStyle w:val="Hyperlink"/>
-                <w:rFonts w:asciiTheme="minorBidi" w:hAnsiTheme="minorBidi" w:cstheme="minorBidi"/>
-                <w:noProof/>
-                <w:sz w:val="24"/>
-                <w:szCs w:val="24"/>
-              </w:rPr>
-              <w:t>2.1</w:t>
-            </w:r>
-            <w:r>
-              <w:rPr>
-                <w:rFonts w:asciiTheme="minorBidi" w:hAnsiTheme="minorBidi" w:cstheme="minorBidi"/>
-                <w:noProof/>
-                <w:sz w:val="24"/>
-                <w:szCs w:val="24"/>
-              </w:rPr>
-              <w:tab/>
-            </w:r>
-            <w:r>
-              <w:rPr>
-                <w:rStyle w:val="Hyperlink"/>
-                <w:rFonts w:asciiTheme="minorBidi" w:hAnsiTheme="minorBidi" w:cstheme="minorBidi"/>
-                <w:noProof/>
-                <w:sz w:val="24"/>
-                <w:szCs w:val="24"/>
-              </w:rPr>
-              <w:t>High Level System Architecture</w:t>
-            </w:r>
-            <w:r>
-              <w:rPr>
-                <w:rFonts w:asciiTheme="minorBidi" w:hAnsiTheme="minorBidi" w:cstheme="minorBidi"/>
-                <w:noProof/>
-                <w:webHidden/>
-                <w:sz w:val="24"/>
-                <w:szCs w:val="24"/>
-              </w:rPr>
-              <w:tab/>
-            </w:r>
-            <w:r>
-              <w:rPr>
-                <w:rFonts w:asciiTheme="minorBidi" w:hAnsiTheme="minorBidi" w:cstheme="minorBidi"/>
-                <w:noProof/>
-                <w:webHidden/>
-                <w:sz w:val="24"/>
-                <w:szCs w:val="24"/>
-              </w:rPr>
-              <w:fldChar w:fldCharType="begin"/>
-            </w:r>
-            <w:r>
-              <w:rPr>
-                <w:rFonts w:asciiTheme="minorBidi" w:hAnsiTheme="minorBidi" w:cstheme="minorBidi"/>
-                <w:noProof/>
-                <w:webHidden/>
-                <w:sz w:val="24"/>
-                <w:szCs w:val="24"/>
-              </w:rPr>
-              <w:instrText xml:space="preserve"> PAGEREF _Toc8222446 \h </w:instrText>
-            </w:r>
-            <w:r>
-              <w:rPr>
-                <w:rFonts w:asciiTheme="minorBidi" w:hAnsiTheme="minorBidi" w:cstheme="minorBidi"/>
-                <w:noProof/>
-                <w:webHidden/>
-                <w:sz w:val="24"/>
-                <w:szCs w:val="24"/>
-              </w:rPr>
-            </w:r>
-            <w:r>
-              <w:rPr>
-                <w:rFonts w:asciiTheme="minorBidi" w:hAnsiTheme="minorBidi" w:cstheme="minorBidi"/>
-                <w:noProof/>
-                <w:webHidden/>
-                <w:sz w:val="24"/>
-                <w:szCs w:val="24"/>
-              </w:rPr>
-              <w:fldChar w:fldCharType="separate"/>
-            </w:r>
-            <w:r>
-              <w:rPr>
-                <w:rFonts w:asciiTheme="minorBidi" w:hAnsiTheme="minorBidi" w:cstheme="minorBidi"/>
-                <w:noProof/>
-                <w:webHidden/>
-                <w:sz w:val="24"/>
-                <w:szCs w:val="24"/>
-              </w:rPr>
-              <w:t>6</w:t>
-            </w:r>
-            <w:r>
-              <w:rPr>
-                <w:rFonts w:asciiTheme="minorBidi" w:hAnsiTheme="minorBidi" w:cstheme="minorBidi"/>
-                <w:noProof/>
-                <w:webHidden/>
-                <w:sz w:val="24"/>
-                <w:szCs w:val="24"/>
-              </w:rPr>
-              <w:fldChar w:fldCharType="end"/>
-            </w:r>
-          </w:hyperlink>
-        </w:p>
-        <w:p>
-          <w:pPr>
-            <w:pStyle w:val="TOC2"/>
-            <w:tabs>
-              <w:tab w:val="left" w:pos="880"/>
-              <w:tab w:val="right" w:leader="dot" w:pos="9350"/>
-            </w:tabs>
-            <w:rPr>
-              <w:rFonts w:asciiTheme="minorBidi" w:hAnsiTheme="minorBidi" w:cstheme="minorBidi"/>
-              <w:noProof/>
-              <w:sz w:val="24"/>
-              <w:szCs w:val="24"/>
-            </w:rPr>
-          </w:pPr>
-          <w:hyperlink w:anchor="_Toc8222447" w:history="1">
-            <w:r>
-              <w:rPr>
-                <w:rStyle w:val="Hyperlink"/>
-                <w:rFonts w:asciiTheme="minorBidi" w:hAnsiTheme="minorBidi" w:cstheme="minorBidi"/>
-                <w:noProof/>
-                <w:sz w:val="24"/>
-                <w:szCs w:val="24"/>
-              </w:rPr>
-              <w:t>2.2</w:t>
-            </w:r>
-            <w:r>
-              <w:rPr>
-                <w:rFonts w:asciiTheme="minorBidi" w:hAnsiTheme="minorBidi" w:cstheme="minorBidi"/>
-                <w:noProof/>
-                <w:sz w:val="24"/>
-                <w:szCs w:val="24"/>
-              </w:rPr>
-              <w:tab/>
-            </w:r>
-            <w:r>
-              <w:rPr>
-                <w:rStyle w:val="Hyperlink"/>
-                <w:rFonts w:asciiTheme="minorBidi" w:hAnsiTheme="minorBidi" w:cstheme="minorBidi"/>
-                <w:noProof/>
-                <w:sz w:val="24"/>
-                <w:szCs w:val="24"/>
-              </w:rPr>
-              <w:t>Use Case Diagram</w:t>
-            </w:r>
-            <w:r>
-              <w:rPr>
-                <w:rFonts w:asciiTheme="minorBidi" w:hAnsiTheme="minorBidi" w:cstheme="minorBidi"/>
-                <w:noProof/>
-                <w:webHidden/>
-                <w:sz w:val="24"/>
-                <w:szCs w:val="24"/>
-              </w:rPr>
-              <w:tab/>
-            </w:r>
-            <w:r>
-              <w:rPr>
-                <w:rFonts w:asciiTheme="minorBidi" w:hAnsiTheme="minorBidi" w:cstheme="minorBidi"/>
-                <w:noProof/>
-                <w:webHidden/>
-                <w:sz w:val="24"/>
-                <w:szCs w:val="24"/>
-              </w:rPr>
-              <w:fldChar w:fldCharType="begin"/>
-            </w:r>
-            <w:r>
-              <w:rPr>
-                <w:rFonts w:asciiTheme="minorBidi" w:hAnsiTheme="minorBidi" w:cstheme="minorBidi"/>
-                <w:noProof/>
-                <w:webHidden/>
-                <w:sz w:val="24"/>
-                <w:szCs w:val="24"/>
-              </w:rPr>
-              <w:instrText xml:space="preserve"> PAGEREF _Toc8222447 \h </w:instrText>
-            </w:r>
-            <w:r>
-              <w:rPr>
-                <w:rFonts w:asciiTheme="minorBidi" w:hAnsiTheme="minorBidi" w:cstheme="minorBidi"/>
-                <w:noProof/>
-                <w:webHidden/>
-                <w:sz w:val="24"/>
-                <w:szCs w:val="24"/>
-              </w:rPr>
-            </w:r>
-            <w:r>
-              <w:rPr>
-                <w:rFonts w:asciiTheme="minorBidi" w:hAnsiTheme="minorBidi" w:cstheme="minorBidi"/>
-                <w:noProof/>
-                <w:webHidden/>
-                <w:sz w:val="24"/>
-                <w:szCs w:val="24"/>
-              </w:rPr>
-              <w:fldChar w:fldCharType="separate"/>
-            </w:r>
-            <w:r>
-              <w:rPr>
-                <w:rFonts w:asciiTheme="minorBidi" w:hAnsiTheme="minorBidi" w:cstheme="minorBidi"/>
-                <w:noProof/>
-                <w:webHidden/>
-                <w:sz w:val="24"/>
-                <w:szCs w:val="24"/>
-              </w:rPr>
-              <w:t>7</w:t>
-            </w:r>
-            <w:r>
-              <w:rPr>
-                <w:rFonts w:asciiTheme="minorBidi" w:hAnsiTheme="minorBidi" w:cstheme="minorBidi"/>
-                <w:noProof/>
-                <w:webHidden/>
-                <w:sz w:val="24"/>
-                <w:szCs w:val="24"/>
-              </w:rPr>
-              <w:fldChar w:fldCharType="end"/>
-            </w:r>
-          </w:hyperlink>
-        </w:p>
-        <w:p>
-          <w:pPr>
-            <w:pStyle w:val="TOC3"/>
-            <w:tabs>
-              <w:tab w:val="right" w:leader="dot" w:pos="9350"/>
-            </w:tabs>
-            <w:rPr>
-              <w:rFonts w:asciiTheme="minorBidi" w:hAnsiTheme="minorBidi" w:cstheme="minorBidi"/>
-              <w:noProof/>
-              <w:sz w:val="24"/>
-              <w:szCs w:val="24"/>
-            </w:rPr>
-          </w:pPr>
-          <w:hyperlink w:anchor="_Toc8222448" w:history="1">
-            <w:r>
-              <w:rPr>
-                <w:rStyle w:val="Hyperlink"/>
-                <w:rFonts w:asciiTheme="minorBidi" w:hAnsiTheme="minorBidi" w:cstheme="minorBidi"/>
-                <w:noProof/>
-                <w:sz w:val="24"/>
-                <w:szCs w:val="24"/>
-                <w:lang w:bidi="ar-EG"/>
-              </w:rPr>
-              <w:t>2.2.1 Use Case Scenarios:</w:t>
-            </w:r>
-            <w:r>
-              <w:rPr>
-                <w:rFonts w:asciiTheme="minorBidi" w:hAnsiTheme="minorBidi" w:cstheme="minorBidi"/>
-                <w:noProof/>
-                <w:webHidden/>
-                <w:sz w:val="24"/>
-                <w:szCs w:val="24"/>
-              </w:rPr>
-              <w:tab/>
-            </w:r>
-            <w:r>
-              <w:rPr>
-                <w:rFonts w:asciiTheme="minorBidi" w:hAnsiTheme="minorBidi" w:cstheme="minorBidi"/>
-                <w:noProof/>
-                <w:webHidden/>
-                <w:sz w:val="24"/>
-                <w:szCs w:val="24"/>
-              </w:rPr>
-              <w:fldChar w:fldCharType="begin"/>
-            </w:r>
-            <w:r>
-              <w:rPr>
-                <w:rFonts w:asciiTheme="minorBidi" w:hAnsiTheme="minorBidi" w:cstheme="minorBidi"/>
-                <w:noProof/>
-                <w:webHidden/>
-                <w:sz w:val="24"/>
-                <w:szCs w:val="24"/>
-              </w:rPr>
-              <w:instrText xml:space="preserve"> PAGEREF _Toc8222448 \h </w:instrText>
-            </w:r>
-            <w:r>
-              <w:rPr>
-                <w:rFonts w:asciiTheme="minorBidi" w:hAnsiTheme="minorBidi" w:cstheme="minorBidi"/>
-                <w:noProof/>
-                <w:webHidden/>
-                <w:sz w:val="24"/>
-                <w:szCs w:val="24"/>
-              </w:rPr>
-            </w:r>
-            <w:r>
-              <w:rPr>
-                <w:rFonts w:asciiTheme="minorBidi" w:hAnsiTheme="minorBidi" w:cstheme="minorBidi"/>
-                <w:noProof/>
-                <w:webHidden/>
-                <w:sz w:val="24"/>
-                <w:szCs w:val="24"/>
-              </w:rPr>
-              <w:fldChar w:fldCharType="separate"/>
-            </w:r>
-            <w:r>
-              <w:rPr>
-                <w:rFonts w:asciiTheme="minorBidi" w:hAnsiTheme="minorBidi" w:cstheme="minorBidi"/>
-                <w:noProof/>
-                <w:webHidden/>
-                <w:sz w:val="24"/>
-                <w:szCs w:val="24"/>
-              </w:rPr>
-              <w:t>8</w:t>
-            </w:r>
-            <w:r>
-              <w:rPr>
-                <w:rFonts w:asciiTheme="minorBidi" w:hAnsiTheme="minorBidi" w:cstheme="minorBidi"/>
-                <w:noProof/>
-                <w:webHidden/>
-                <w:sz w:val="24"/>
-                <w:szCs w:val="24"/>
-              </w:rPr>
-              <w:fldChar w:fldCharType="end"/>
-            </w:r>
-          </w:hyperlink>
-        </w:p>
-        <w:p>
-          <w:pPr>
-            <w:pStyle w:val="TOC2"/>
-            <w:tabs>
-              <w:tab w:val="left" w:pos="880"/>
-              <w:tab w:val="right" w:leader="dot" w:pos="9350"/>
-            </w:tabs>
-            <w:rPr>
-              <w:rFonts w:asciiTheme="minorBidi" w:hAnsiTheme="minorBidi" w:cstheme="minorBidi"/>
-              <w:noProof/>
-              <w:sz w:val="24"/>
-              <w:szCs w:val="24"/>
-            </w:rPr>
-          </w:pPr>
-          <w:hyperlink w:anchor="_Toc8222449" w:history="1">
-            <w:r>
-              <w:rPr>
-                <w:rStyle w:val="Hyperlink"/>
-                <w:rFonts w:asciiTheme="minorBidi" w:hAnsiTheme="minorBidi" w:cstheme="minorBidi"/>
-                <w:noProof/>
-                <w:sz w:val="24"/>
-                <w:szCs w:val="24"/>
-              </w:rPr>
-              <w:t>2.3</w:t>
-            </w:r>
-            <w:r>
-              <w:rPr>
-                <w:rFonts w:asciiTheme="minorBidi" w:hAnsiTheme="minorBidi" w:cstheme="minorBidi"/>
-                <w:noProof/>
-                <w:sz w:val="24"/>
-                <w:szCs w:val="24"/>
-              </w:rPr>
-              <w:tab/>
-            </w:r>
-            <w:r>
-              <w:rPr>
-                <w:rStyle w:val="Hyperlink"/>
-                <w:rFonts w:asciiTheme="minorBidi" w:hAnsiTheme="minorBidi" w:cstheme="minorBidi"/>
-                <w:noProof/>
-                <w:sz w:val="24"/>
-                <w:szCs w:val="24"/>
-              </w:rPr>
-              <w:t>Wireframes</w:t>
-            </w:r>
-            <w:r>
-              <w:rPr>
-                <w:rFonts w:asciiTheme="minorBidi" w:hAnsiTheme="minorBidi" w:cstheme="minorBidi"/>
-                <w:noProof/>
-                <w:webHidden/>
-                <w:sz w:val="24"/>
-                <w:szCs w:val="24"/>
-              </w:rPr>
-              <w:tab/>
-            </w:r>
-            <w:r>
-              <w:rPr>
-                <w:rFonts w:asciiTheme="minorBidi" w:hAnsiTheme="minorBidi" w:cstheme="minorBidi"/>
-                <w:noProof/>
-                <w:webHidden/>
-                <w:sz w:val="24"/>
-                <w:szCs w:val="24"/>
-              </w:rPr>
-              <w:fldChar w:fldCharType="begin"/>
-            </w:r>
-            <w:r>
-              <w:rPr>
-                <w:rFonts w:asciiTheme="minorBidi" w:hAnsiTheme="minorBidi" w:cstheme="minorBidi"/>
-                <w:noProof/>
-                <w:webHidden/>
-                <w:sz w:val="24"/>
-                <w:szCs w:val="24"/>
-              </w:rPr>
-              <w:instrText xml:space="preserve"> PAGEREF _Toc8222449 \h </w:instrText>
-            </w:r>
-            <w:r>
-              <w:rPr>
-                <w:rFonts w:asciiTheme="minorBidi" w:hAnsiTheme="minorBidi" w:cstheme="minorBidi"/>
-                <w:noProof/>
-                <w:webHidden/>
-                <w:sz w:val="24"/>
-                <w:szCs w:val="24"/>
-              </w:rPr>
-            </w:r>
-            <w:r>
-              <w:rPr>
-                <w:rFonts w:asciiTheme="minorBidi" w:hAnsiTheme="minorBidi" w:cstheme="minorBidi"/>
-                <w:noProof/>
-                <w:webHidden/>
-                <w:sz w:val="24"/>
-                <w:szCs w:val="24"/>
-              </w:rPr>
-              <w:fldChar w:fldCharType="separate"/>
-            </w:r>
-            <w:r>
-              <w:rPr>
-                <w:rFonts w:asciiTheme="minorBidi" w:hAnsiTheme="minorBidi" w:cstheme="minorBidi"/>
-                <w:noProof/>
-                <w:webHidden/>
-                <w:sz w:val="24"/>
-                <w:szCs w:val="24"/>
-              </w:rPr>
-              <w:t>13</w:t>
-            </w:r>
-            <w:r>
-              <w:rPr>
-                <w:rFonts w:asciiTheme="minorBidi" w:hAnsiTheme="minorBidi" w:cstheme="minorBidi"/>
-                <w:noProof/>
-                <w:webHidden/>
-                <w:sz w:val="24"/>
-                <w:szCs w:val="24"/>
-              </w:rPr>
-              <w:fldChar w:fldCharType="end"/>
-            </w:r>
-          </w:hyperlink>
-        </w:p>
-        <w:p>
-          <w:pPr>
-            <w:pStyle w:val="TOC3"/>
-            <w:tabs>
-              <w:tab w:val="right" w:leader="dot" w:pos="9350"/>
-            </w:tabs>
-            <w:rPr>
-              <w:rFonts w:asciiTheme="minorBidi" w:hAnsiTheme="minorBidi" w:cstheme="minorBidi"/>
-              <w:noProof/>
-              <w:sz w:val="24"/>
-              <w:szCs w:val="24"/>
-            </w:rPr>
-          </w:pPr>
-          <w:hyperlink w:anchor="_Toc8222450" w:history="1">
-            <w:r>
-              <w:rPr>
-                <w:rStyle w:val="Hyperlink"/>
-                <w:rFonts w:asciiTheme="minorBidi" w:hAnsiTheme="minorBidi" w:cstheme="minorBidi"/>
-                <w:noProof/>
-                <w:sz w:val="24"/>
-                <w:szCs w:val="24"/>
-              </w:rPr>
-              <w:t>2.3.1 Signin Page</w:t>
-            </w:r>
-            <w:r>
-              <w:rPr>
-                <w:rFonts w:asciiTheme="minorBidi" w:hAnsiTheme="minorBidi" w:cstheme="minorBidi"/>
-                <w:noProof/>
-                <w:webHidden/>
-                <w:sz w:val="24"/>
-                <w:szCs w:val="24"/>
-              </w:rPr>
-              <w:tab/>
-            </w:r>
-            <w:r>
-              <w:rPr>
-                <w:rFonts w:asciiTheme="minorBidi" w:hAnsiTheme="minorBidi" w:cstheme="minorBidi"/>
-                <w:noProof/>
-                <w:webHidden/>
-                <w:sz w:val="24"/>
-                <w:szCs w:val="24"/>
-              </w:rPr>
-              <w:fldChar w:fldCharType="begin"/>
-            </w:r>
-            <w:r>
-              <w:rPr>
-                <w:rFonts w:asciiTheme="minorBidi" w:hAnsiTheme="minorBidi" w:cstheme="minorBidi"/>
-                <w:noProof/>
-                <w:webHidden/>
-                <w:sz w:val="24"/>
-                <w:szCs w:val="24"/>
-              </w:rPr>
-              <w:instrText xml:space="preserve"> PAGEREF _Toc8222450 \h </w:instrText>
-            </w:r>
-            <w:r>
-              <w:rPr>
-                <w:rFonts w:asciiTheme="minorBidi" w:hAnsiTheme="minorBidi" w:cstheme="minorBidi"/>
-                <w:noProof/>
-                <w:webHidden/>
-                <w:sz w:val="24"/>
-                <w:szCs w:val="24"/>
-              </w:rPr>
-            </w:r>
-            <w:r>
-              <w:rPr>
-                <w:rFonts w:asciiTheme="minorBidi" w:hAnsiTheme="minorBidi" w:cstheme="minorBidi"/>
-                <w:noProof/>
-                <w:webHidden/>
-                <w:sz w:val="24"/>
-                <w:szCs w:val="24"/>
-              </w:rPr>
-              <w:fldChar w:fldCharType="separate"/>
-            </w:r>
-            <w:r>
-              <w:rPr>
-                <w:rFonts w:asciiTheme="minorBidi" w:hAnsiTheme="minorBidi" w:cstheme="minorBidi"/>
-                <w:noProof/>
-                <w:webHidden/>
-                <w:sz w:val="24"/>
-                <w:szCs w:val="24"/>
-              </w:rPr>
-              <w:t>13</w:t>
-            </w:r>
-            <w:r>
-              <w:rPr>
-                <w:rFonts w:asciiTheme="minorBidi" w:hAnsiTheme="minorBidi" w:cstheme="minorBidi"/>
-                <w:noProof/>
-                <w:webHidden/>
-                <w:sz w:val="24"/>
-                <w:szCs w:val="24"/>
-              </w:rPr>
-              <w:fldChar w:fldCharType="end"/>
-            </w:r>
-          </w:hyperlink>
-        </w:p>
-        <w:p>
-          <w:pPr>
-            <w:pStyle w:val="TOC3"/>
-            <w:tabs>
-              <w:tab w:val="right" w:leader="dot" w:pos="9350"/>
-            </w:tabs>
-            <w:rPr>
-              <w:rFonts w:asciiTheme="minorBidi" w:hAnsiTheme="minorBidi" w:cstheme="minorBidi"/>
-              <w:noProof/>
-              <w:sz w:val="24"/>
-              <w:szCs w:val="24"/>
-            </w:rPr>
-          </w:pPr>
-          <w:hyperlink w:anchor="_Toc8222451" w:history="1">
-            <w:r>
-              <w:rPr>
-                <w:rStyle w:val="Hyperlink"/>
-                <w:rFonts w:asciiTheme="minorBidi" w:hAnsiTheme="minorBidi" w:cstheme="minorBidi"/>
-                <w:noProof/>
-                <w:sz w:val="24"/>
-                <w:szCs w:val="24"/>
-              </w:rPr>
-              <w:t>2.3.2 Create Account Page</w:t>
-            </w:r>
-            <w:r>
-              <w:rPr>
-                <w:rFonts w:asciiTheme="minorBidi" w:hAnsiTheme="minorBidi" w:cstheme="minorBidi"/>
-                <w:noProof/>
-                <w:webHidden/>
-                <w:sz w:val="24"/>
-                <w:szCs w:val="24"/>
-              </w:rPr>
-              <w:tab/>
-            </w:r>
-            <w:r>
-              <w:rPr>
-                <w:rFonts w:asciiTheme="minorBidi" w:hAnsiTheme="minorBidi" w:cstheme="minorBidi"/>
-                <w:noProof/>
-                <w:webHidden/>
-                <w:sz w:val="24"/>
-                <w:szCs w:val="24"/>
-              </w:rPr>
-              <w:fldChar w:fldCharType="begin"/>
-            </w:r>
-            <w:r>
-              <w:rPr>
-                <w:rFonts w:asciiTheme="minorBidi" w:hAnsiTheme="minorBidi" w:cstheme="minorBidi"/>
-                <w:noProof/>
-                <w:webHidden/>
-                <w:sz w:val="24"/>
-                <w:szCs w:val="24"/>
-              </w:rPr>
-              <w:instrText xml:space="preserve"> PAGEREF _Toc8222451 \h </w:instrText>
-            </w:r>
-            <w:r>
-              <w:rPr>
-                <w:rFonts w:asciiTheme="minorBidi" w:hAnsiTheme="minorBidi" w:cstheme="minorBidi"/>
-                <w:noProof/>
-                <w:webHidden/>
-                <w:sz w:val="24"/>
-                <w:szCs w:val="24"/>
-              </w:rPr>
-            </w:r>
-            <w:r>
-              <w:rPr>
-                <w:rFonts w:asciiTheme="minorBidi" w:hAnsiTheme="minorBidi" w:cstheme="minorBidi"/>
-                <w:noProof/>
-                <w:webHidden/>
-                <w:sz w:val="24"/>
-                <w:szCs w:val="24"/>
-              </w:rPr>
-              <w:fldChar w:fldCharType="separate"/>
-            </w:r>
-            <w:r>
-              <w:rPr>
-                <w:rFonts w:asciiTheme="minorBidi" w:hAnsiTheme="minorBidi" w:cstheme="minorBidi"/>
-                <w:noProof/>
-                <w:webHidden/>
-                <w:sz w:val="24"/>
-                <w:szCs w:val="24"/>
-              </w:rPr>
-              <w:t>14</w:t>
-            </w:r>
-            <w:r>
-              <w:rPr>
-                <w:rFonts w:asciiTheme="minorBidi" w:hAnsiTheme="minorBidi" w:cstheme="minorBidi"/>
-                <w:noProof/>
-                <w:webHidden/>
-                <w:sz w:val="24"/>
-                <w:szCs w:val="24"/>
-              </w:rPr>
-              <w:fldChar w:fldCharType="end"/>
-            </w:r>
-          </w:hyperlink>
-        </w:p>
-        <w:p>
-          <w:pPr>
-            <w:pStyle w:val="TOC3"/>
-            <w:tabs>
-              <w:tab w:val="right" w:leader="dot" w:pos="9350"/>
-            </w:tabs>
-            <w:rPr>
-              <w:rFonts w:asciiTheme="minorBidi" w:hAnsiTheme="minorBidi" w:cstheme="minorBidi"/>
-              <w:noProof/>
-              <w:sz w:val="24"/>
-              <w:szCs w:val="24"/>
-            </w:rPr>
-          </w:pPr>
-          <w:hyperlink w:anchor="_Toc8222452" w:history="1">
-            <w:r>
-              <w:rPr>
-                <w:rStyle w:val="Hyperlink"/>
-                <w:rFonts w:asciiTheme="minorBidi" w:hAnsiTheme="minorBidi" w:cstheme="minorBidi"/>
-                <w:noProof/>
-                <w:sz w:val="24"/>
-                <w:szCs w:val="24"/>
-              </w:rPr>
-              <w:t>2.3.3 Homepage</w:t>
-            </w:r>
-            <w:r>
-              <w:rPr>
-                <w:rFonts w:asciiTheme="minorBidi" w:hAnsiTheme="minorBidi" w:cstheme="minorBidi"/>
-                <w:noProof/>
-                <w:webHidden/>
-                <w:sz w:val="24"/>
-                <w:szCs w:val="24"/>
-              </w:rPr>
-              <w:tab/>
-            </w:r>
-            <w:r>
-              <w:rPr>
-                <w:rFonts w:asciiTheme="minorBidi" w:hAnsiTheme="minorBidi" w:cstheme="minorBidi"/>
-                <w:noProof/>
-                <w:webHidden/>
-                <w:sz w:val="24"/>
-                <w:szCs w:val="24"/>
-              </w:rPr>
-              <w:fldChar w:fldCharType="begin"/>
-            </w:r>
-            <w:r>
-              <w:rPr>
-                <w:rFonts w:asciiTheme="minorBidi" w:hAnsiTheme="minorBidi" w:cstheme="minorBidi"/>
-                <w:noProof/>
-                <w:webHidden/>
-                <w:sz w:val="24"/>
-                <w:szCs w:val="24"/>
-              </w:rPr>
-              <w:instrText xml:space="preserve"> PAGEREF _Toc8222452 \h </w:instrText>
-            </w:r>
-            <w:r>
-              <w:rPr>
-                <w:rFonts w:asciiTheme="minorBidi" w:hAnsiTheme="minorBidi" w:cstheme="minorBidi"/>
-                <w:noProof/>
-                <w:webHidden/>
-                <w:sz w:val="24"/>
-                <w:szCs w:val="24"/>
-              </w:rPr>
-            </w:r>
-            <w:r>
-              <w:rPr>
-                <w:rFonts w:asciiTheme="minorBidi" w:hAnsiTheme="minorBidi" w:cstheme="minorBidi"/>
-                <w:noProof/>
-                <w:webHidden/>
-                <w:sz w:val="24"/>
-                <w:szCs w:val="24"/>
-              </w:rPr>
-              <w:fldChar w:fldCharType="separate"/>
-            </w:r>
-            <w:r>
-              <w:rPr>
-                <w:rFonts w:asciiTheme="minorBidi" w:hAnsiTheme="minorBidi" w:cstheme="minorBidi"/>
-                <w:noProof/>
-                <w:webHidden/>
-                <w:sz w:val="24"/>
-                <w:szCs w:val="24"/>
-              </w:rPr>
-              <w:t>15</w:t>
-            </w:r>
-            <w:r>
-              <w:rPr>
-                <w:rFonts w:asciiTheme="minorBidi" w:hAnsiTheme="minorBidi" w:cstheme="minorBidi"/>
-                <w:noProof/>
-                <w:webHidden/>
-                <w:sz w:val="24"/>
-                <w:szCs w:val="24"/>
-              </w:rPr>
-              <w:fldChar w:fldCharType="end"/>
-            </w:r>
-          </w:hyperlink>
-        </w:p>
-        <w:p>
-          <w:pPr>
-            <w:pStyle w:val="TOC3"/>
-            <w:tabs>
-              <w:tab w:val="right" w:leader="dot" w:pos="9350"/>
-            </w:tabs>
-            <w:rPr>
-              <w:rFonts w:asciiTheme="minorBidi" w:hAnsiTheme="minorBidi" w:cstheme="minorBidi"/>
-              <w:noProof/>
-              <w:sz w:val="24"/>
-              <w:szCs w:val="24"/>
-            </w:rPr>
-          </w:pPr>
-          <w:hyperlink w:anchor="_Toc8222453" w:history="1">
-            <w:r>
-              <w:rPr>
-                <w:rStyle w:val="Hyperlink"/>
-                <w:rFonts w:asciiTheme="minorBidi" w:hAnsiTheme="minorBidi" w:cstheme="minorBidi"/>
-                <w:noProof/>
-                <w:sz w:val="24"/>
-                <w:szCs w:val="24"/>
-              </w:rPr>
-              <w:t>2.3.4 Offers&amp;Promotions Page</w:t>
-            </w:r>
-            <w:r>
-              <w:rPr>
-                <w:rFonts w:asciiTheme="minorBidi" w:hAnsiTheme="minorBidi" w:cstheme="minorBidi"/>
-                <w:noProof/>
-                <w:webHidden/>
-                <w:sz w:val="24"/>
-                <w:szCs w:val="24"/>
-              </w:rPr>
-              <w:tab/>
-            </w:r>
-            <w:r>
-              <w:rPr>
-                <w:rFonts w:asciiTheme="minorBidi" w:hAnsiTheme="minorBidi" w:cstheme="minorBidi"/>
-                <w:noProof/>
-                <w:webHidden/>
-                <w:sz w:val="24"/>
-                <w:szCs w:val="24"/>
-              </w:rPr>
-              <w:fldChar w:fldCharType="begin"/>
-            </w:r>
-            <w:r>
-              <w:rPr>
-                <w:rFonts w:asciiTheme="minorBidi" w:hAnsiTheme="minorBidi" w:cstheme="minorBidi"/>
-                <w:noProof/>
-                <w:webHidden/>
-                <w:sz w:val="24"/>
-                <w:szCs w:val="24"/>
-              </w:rPr>
-              <w:instrText xml:space="preserve"> PAGEREF _Toc8222453 \h </w:instrText>
-            </w:r>
-            <w:r>
-              <w:rPr>
-                <w:rFonts w:asciiTheme="minorBidi" w:hAnsiTheme="minorBidi" w:cstheme="minorBidi"/>
-                <w:noProof/>
-                <w:webHidden/>
-                <w:sz w:val="24"/>
-                <w:szCs w:val="24"/>
-              </w:rPr>
-            </w:r>
-            <w:r>
-              <w:rPr>
-                <w:rFonts w:asciiTheme="minorBidi" w:hAnsiTheme="minorBidi" w:cstheme="minorBidi"/>
-                <w:noProof/>
-                <w:webHidden/>
-                <w:sz w:val="24"/>
-                <w:szCs w:val="24"/>
-              </w:rPr>
-              <w:fldChar w:fldCharType="separate"/>
-            </w:r>
-            <w:r>
-              <w:rPr>
-                <w:rFonts w:asciiTheme="minorBidi" w:hAnsiTheme="minorBidi" w:cstheme="minorBidi"/>
-                <w:noProof/>
-                <w:webHidden/>
-                <w:sz w:val="24"/>
-                <w:szCs w:val="24"/>
-              </w:rPr>
-              <w:t>16</w:t>
-            </w:r>
-            <w:r>
-              <w:rPr>
-                <w:rFonts w:asciiTheme="minorBidi" w:hAnsiTheme="minorBidi" w:cstheme="minorBidi"/>
-                <w:noProof/>
-                <w:webHidden/>
-                <w:sz w:val="24"/>
-                <w:szCs w:val="24"/>
-              </w:rPr>
-              <w:fldChar w:fldCharType="end"/>
-            </w:r>
-          </w:hyperlink>
-        </w:p>
-        <w:p>
-          <w:pPr>
-            <w:pStyle w:val="TOC3"/>
-            <w:tabs>
-              <w:tab w:val="right" w:leader="dot" w:pos="9350"/>
-            </w:tabs>
-            <w:rPr>
-              <w:rFonts w:asciiTheme="minorBidi" w:hAnsiTheme="minorBidi" w:cstheme="minorBidi"/>
-              <w:noProof/>
-              <w:sz w:val="24"/>
-              <w:szCs w:val="24"/>
-            </w:rPr>
-          </w:pPr>
-          <w:hyperlink w:anchor="_Toc8222454" w:history="1">
-            <w:r>
-              <w:rPr>
-                <w:rStyle w:val="Hyperlink"/>
-                <w:rFonts w:asciiTheme="minorBidi" w:hAnsiTheme="minorBidi" w:cstheme="minorBidi"/>
-                <w:noProof/>
-                <w:sz w:val="24"/>
-                <w:szCs w:val="24"/>
-              </w:rPr>
-              <w:t>2.3.5 Menu Page</w:t>
-            </w:r>
-            <w:r>
-              <w:rPr>
-                <w:rFonts w:asciiTheme="minorBidi" w:hAnsiTheme="minorBidi" w:cstheme="minorBidi"/>
-                <w:noProof/>
-                <w:webHidden/>
-                <w:sz w:val="24"/>
-                <w:szCs w:val="24"/>
-              </w:rPr>
-              <w:tab/>
-            </w:r>
-            <w:r>
-              <w:rPr>
-                <w:rFonts w:asciiTheme="minorBidi" w:hAnsiTheme="minorBidi" w:cstheme="minorBidi"/>
-                <w:noProof/>
-                <w:webHidden/>
-                <w:sz w:val="24"/>
-                <w:szCs w:val="24"/>
-              </w:rPr>
-              <w:fldChar w:fldCharType="begin"/>
-            </w:r>
-            <w:r>
-              <w:rPr>
-                <w:rFonts w:asciiTheme="minorBidi" w:hAnsiTheme="minorBidi" w:cstheme="minorBidi"/>
-                <w:noProof/>
-                <w:webHidden/>
-                <w:sz w:val="24"/>
-                <w:szCs w:val="24"/>
-              </w:rPr>
-              <w:instrText xml:space="preserve"> PAGEREF _Toc8222454 \h </w:instrText>
-            </w:r>
-            <w:r>
-              <w:rPr>
-                <w:rFonts w:asciiTheme="minorBidi" w:hAnsiTheme="minorBidi" w:cstheme="minorBidi"/>
-                <w:noProof/>
-                <w:webHidden/>
-                <w:sz w:val="24"/>
-                <w:szCs w:val="24"/>
-              </w:rPr>
-            </w:r>
-            <w:r>
-              <w:rPr>
-                <w:rFonts w:asciiTheme="minorBidi" w:hAnsiTheme="minorBidi" w:cstheme="minorBidi"/>
-                <w:noProof/>
-                <w:webHidden/>
-                <w:sz w:val="24"/>
-                <w:szCs w:val="24"/>
-              </w:rPr>
-              <w:fldChar w:fldCharType="separate"/>
-            </w:r>
-            <w:r>
-              <w:rPr>
-                <w:rFonts w:asciiTheme="minorBidi" w:hAnsiTheme="minorBidi" w:cstheme="minorBidi"/>
-                <w:noProof/>
-                <w:webHidden/>
-                <w:sz w:val="24"/>
-                <w:szCs w:val="24"/>
-              </w:rPr>
-              <w:t>17</w:t>
-            </w:r>
-            <w:r>
-              <w:rPr>
-                <w:rFonts w:asciiTheme="minorBidi" w:hAnsiTheme="minorBidi" w:cstheme="minorBidi"/>
-                <w:noProof/>
-                <w:webHidden/>
-                <w:sz w:val="24"/>
-                <w:szCs w:val="24"/>
-              </w:rPr>
-              <w:fldChar w:fldCharType="end"/>
-            </w:r>
-          </w:hyperlink>
-        </w:p>
-        <w:p>
-          <w:pPr>
-            <w:pStyle w:val="TOC3"/>
-            <w:tabs>
-              <w:tab w:val="right" w:leader="dot" w:pos="9350"/>
-            </w:tabs>
-            <w:rPr>
-              <w:rFonts w:asciiTheme="minorBidi" w:hAnsiTheme="minorBidi" w:cstheme="minorBidi"/>
-              <w:noProof/>
-              <w:sz w:val="24"/>
-              <w:szCs w:val="24"/>
-            </w:rPr>
-          </w:pPr>
-          <w:hyperlink w:anchor="_Toc8222455" w:history="1">
-            <w:r>
-              <w:rPr>
-                <w:rStyle w:val="Hyperlink"/>
-                <w:rFonts w:asciiTheme="minorBidi" w:hAnsiTheme="minorBidi" w:cstheme="minorBidi"/>
-                <w:noProof/>
-                <w:sz w:val="24"/>
-                <w:szCs w:val="24"/>
-              </w:rPr>
-              <w:t>2.3.6 User Account Page</w:t>
-            </w:r>
-            <w:r>
-              <w:rPr>
-                <w:rFonts w:asciiTheme="minorBidi" w:hAnsiTheme="minorBidi" w:cstheme="minorBidi"/>
-                <w:noProof/>
-                <w:webHidden/>
-                <w:sz w:val="24"/>
-                <w:szCs w:val="24"/>
-              </w:rPr>
-              <w:tab/>
-            </w:r>
-            <w:r>
-              <w:rPr>
-                <w:rFonts w:asciiTheme="minorBidi" w:hAnsiTheme="minorBidi" w:cstheme="minorBidi"/>
-                <w:noProof/>
-                <w:webHidden/>
-                <w:sz w:val="24"/>
-                <w:szCs w:val="24"/>
-              </w:rPr>
-              <w:fldChar w:fldCharType="begin"/>
-            </w:r>
-            <w:r>
-              <w:rPr>
-                <w:rFonts w:asciiTheme="minorBidi" w:hAnsiTheme="minorBidi" w:cstheme="minorBidi"/>
-                <w:noProof/>
-                <w:webHidden/>
-                <w:sz w:val="24"/>
-                <w:szCs w:val="24"/>
-              </w:rPr>
-              <w:instrText xml:space="preserve"> PAGEREF _Toc8222455 \h </w:instrText>
-            </w:r>
-            <w:r>
-              <w:rPr>
-                <w:rFonts w:asciiTheme="minorBidi" w:hAnsiTheme="minorBidi" w:cstheme="minorBidi"/>
-                <w:noProof/>
-                <w:webHidden/>
-                <w:sz w:val="24"/>
-                <w:szCs w:val="24"/>
-              </w:rPr>
-            </w:r>
-            <w:r>
-              <w:rPr>
-                <w:rFonts w:asciiTheme="minorBidi" w:hAnsiTheme="minorBidi" w:cstheme="minorBidi"/>
-                <w:noProof/>
-                <w:webHidden/>
-                <w:sz w:val="24"/>
-                <w:szCs w:val="24"/>
-              </w:rPr>
-              <w:fldChar w:fldCharType="separate"/>
-            </w:r>
-            <w:r>
-              <w:rPr>
-                <w:rFonts w:asciiTheme="minorBidi" w:hAnsiTheme="minorBidi" w:cstheme="minorBidi"/>
-                <w:noProof/>
-                <w:webHidden/>
-                <w:sz w:val="24"/>
-                <w:szCs w:val="24"/>
-              </w:rPr>
-              <w:t>18</w:t>
-            </w:r>
-            <w:r>
-              <w:rPr>
-                <w:rFonts w:asciiTheme="minorBidi" w:hAnsiTheme="minorBidi" w:cstheme="minorBidi"/>
-                <w:noProof/>
-                <w:webHidden/>
-                <w:sz w:val="24"/>
-                <w:szCs w:val="24"/>
-              </w:rPr>
-              <w:fldChar w:fldCharType="end"/>
-            </w:r>
-          </w:hyperlink>
-        </w:p>
-        <w:p>
-          <w:pPr>
-            <w:pStyle w:val="TOC3"/>
-            <w:tabs>
-              <w:tab w:val="right" w:leader="dot" w:pos="9350"/>
-            </w:tabs>
-            <w:rPr>
-              <w:rFonts w:asciiTheme="minorBidi" w:hAnsiTheme="minorBidi" w:cstheme="minorBidi"/>
-              <w:noProof/>
-              <w:sz w:val="24"/>
-              <w:szCs w:val="24"/>
-            </w:rPr>
-          </w:pPr>
-          <w:hyperlink w:anchor="_Toc8222456" w:history="1">
-            <w:r>
-              <w:rPr>
-                <w:rStyle w:val="Hyperlink"/>
-                <w:rFonts w:asciiTheme="minorBidi" w:hAnsiTheme="minorBidi" w:cstheme="minorBidi"/>
-                <w:noProof/>
-                <w:sz w:val="24"/>
-                <w:szCs w:val="24"/>
-              </w:rPr>
-              <w:t>2.3.7 Admin Panel – Delete User Page</w:t>
-            </w:r>
-            <w:r>
-              <w:rPr>
-                <w:rFonts w:asciiTheme="minorBidi" w:hAnsiTheme="minorBidi" w:cstheme="minorBidi"/>
-                <w:noProof/>
-                <w:webHidden/>
-                <w:sz w:val="24"/>
-                <w:szCs w:val="24"/>
-              </w:rPr>
-              <w:tab/>
-            </w:r>
-            <w:r>
-              <w:rPr>
-                <w:rFonts w:asciiTheme="minorBidi" w:hAnsiTheme="minorBidi" w:cstheme="minorBidi"/>
-                <w:noProof/>
-                <w:webHidden/>
-                <w:sz w:val="24"/>
-                <w:szCs w:val="24"/>
-              </w:rPr>
-              <w:fldChar w:fldCharType="begin"/>
-            </w:r>
-            <w:r>
-              <w:rPr>
-                <w:rFonts w:asciiTheme="minorBidi" w:hAnsiTheme="minorBidi" w:cstheme="minorBidi"/>
-                <w:noProof/>
-                <w:webHidden/>
-                <w:sz w:val="24"/>
-                <w:szCs w:val="24"/>
-              </w:rPr>
-              <w:instrText xml:space="preserve"> PAGEREF _Toc8222456 \h </w:instrText>
-            </w:r>
-            <w:r>
-              <w:rPr>
-                <w:rFonts w:asciiTheme="minorBidi" w:hAnsiTheme="minorBidi" w:cstheme="minorBidi"/>
-                <w:noProof/>
-                <w:webHidden/>
-                <w:sz w:val="24"/>
-                <w:szCs w:val="24"/>
-              </w:rPr>
-            </w:r>
-            <w:r>
-              <w:rPr>
-                <w:rFonts w:asciiTheme="minorBidi" w:hAnsiTheme="minorBidi" w:cstheme="minorBidi"/>
-                <w:noProof/>
-                <w:webHidden/>
-                <w:sz w:val="24"/>
-                <w:szCs w:val="24"/>
-              </w:rPr>
-              <w:fldChar w:fldCharType="separate"/>
-            </w:r>
-            <w:r>
-              <w:rPr>
-                <w:rFonts w:asciiTheme="minorBidi" w:hAnsiTheme="minorBidi" w:cstheme="minorBidi"/>
-                <w:noProof/>
-                <w:webHidden/>
-                <w:sz w:val="24"/>
-                <w:szCs w:val="24"/>
-              </w:rPr>
-              <w:t>19</w:t>
-            </w:r>
-            <w:r>
-              <w:rPr>
-                <w:rFonts w:asciiTheme="minorBidi" w:hAnsiTheme="minorBidi" w:cstheme="minorBidi"/>
-                <w:noProof/>
-                <w:webHidden/>
-                <w:sz w:val="24"/>
-                <w:szCs w:val="24"/>
-              </w:rPr>
-              <w:fldChar w:fldCharType="end"/>
-            </w:r>
-          </w:hyperlink>
-        </w:p>
-        <w:p>
-          <w:pPr>
-            <w:pStyle w:val="TOC3"/>
-            <w:tabs>
-              <w:tab w:val="right" w:leader="dot" w:pos="9350"/>
-            </w:tabs>
-            <w:rPr>
-              <w:rFonts w:asciiTheme="minorBidi" w:hAnsiTheme="minorBidi" w:cstheme="minorBidi"/>
-              <w:noProof/>
-              <w:sz w:val="24"/>
-              <w:szCs w:val="24"/>
-            </w:rPr>
-          </w:pPr>
-          <w:hyperlink w:anchor="_Toc8222457" w:history="1">
-            <w:r>
-              <w:rPr>
-                <w:rStyle w:val="Hyperlink"/>
-                <w:rFonts w:asciiTheme="minorBidi" w:hAnsiTheme="minorBidi" w:cstheme="minorBidi"/>
-                <w:noProof/>
-                <w:sz w:val="24"/>
-                <w:szCs w:val="24"/>
-              </w:rPr>
-              <w:t>2.3.8 Admin Panel – Add Menu Page</w:t>
-            </w:r>
-            <w:r>
-              <w:rPr>
-                <w:rFonts w:asciiTheme="minorBidi" w:hAnsiTheme="minorBidi" w:cstheme="minorBidi"/>
-                <w:noProof/>
-                <w:webHidden/>
-                <w:sz w:val="24"/>
-                <w:szCs w:val="24"/>
-              </w:rPr>
-              <w:tab/>
-            </w:r>
-            <w:r>
-              <w:rPr>
-                <w:rFonts w:asciiTheme="minorBidi" w:hAnsiTheme="minorBidi" w:cstheme="minorBidi"/>
-                <w:noProof/>
-                <w:webHidden/>
-                <w:sz w:val="24"/>
-                <w:szCs w:val="24"/>
-              </w:rPr>
-              <w:fldChar w:fldCharType="begin"/>
-            </w:r>
-            <w:r>
-              <w:rPr>
-                <w:rFonts w:asciiTheme="minorBidi" w:hAnsiTheme="minorBidi" w:cstheme="minorBidi"/>
-                <w:noProof/>
-                <w:webHidden/>
-                <w:sz w:val="24"/>
-                <w:szCs w:val="24"/>
-              </w:rPr>
-              <w:instrText xml:space="preserve"> PAGEREF _Toc8222457 \h </w:instrText>
-            </w:r>
-            <w:r>
-              <w:rPr>
-                <w:rFonts w:asciiTheme="minorBidi" w:hAnsiTheme="minorBidi" w:cstheme="minorBidi"/>
-                <w:noProof/>
-                <w:webHidden/>
-                <w:sz w:val="24"/>
-                <w:szCs w:val="24"/>
-              </w:rPr>
-            </w:r>
-            <w:r>
-              <w:rPr>
-                <w:rFonts w:asciiTheme="minorBidi" w:hAnsiTheme="minorBidi" w:cstheme="minorBidi"/>
-                <w:noProof/>
-                <w:webHidden/>
-                <w:sz w:val="24"/>
-                <w:szCs w:val="24"/>
-              </w:rPr>
-              <w:fldChar w:fldCharType="separate"/>
-            </w:r>
-            <w:r>
-              <w:rPr>
-                <w:rFonts w:asciiTheme="minorBidi" w:hAnsiTheme="minorBidi" w:cstheme="minorBidi"/>
-                <w:noProof/>
-                <w:webHidden/>
-                <w:sz w:val="24"/>
-                <w:szCs w:val="24"/>
-              </w:rPr>
-              <w:t>20</w:t>
-            </w:r>
-            <w:r>
-              <w:rPr>
-                <w:rFonts w:asciiTheme="minorBidi" w:hAnsiTheme="minorBidi" w:cstheme="minorBidi"/>
-                <w:noProof/>
-                <w:webHidden/>
-                <w:sz w:val="24"/>
-                <w:szCs w:val="24"/>
-              </w:rPr>
-              <w:fldChar w:fldCharType="end"/>
-            </w:r>
-          </w:hyperlink>
-        </w:p>
-        <w:p>
-          <w:pPr>
-            <w:rPr>
-              <w:sz w:val="24"/>
-              <w:szCs w:val="24"/>
-            </w:rPr>
-          </w:pPr>
-          <w:r>
-            <w:rPr>
-              <w:b/>
-              <w:bCs/>
-              <w:noProof/>
-              <w:sz w:val="24"/>
-              <w:szCs w:val="24"/>
-            </w:rPr>
-            <w:fldChar w:fldCharType="end"/>
-          </w:r>
-        </w:p>
-      </w:sdtContent>
-    </w:sdt>
-    <w:p>
-      <w:pPr>
+      </w:pPr>
+      <w:r>
         <w:rPr>
-          <w:noProof/>
+          <w:b/>
+          <w:bCs/>
+          <w:sz w:val="40"/>
+          <w:szCs w:val="40"/>
         </w:rPr>
-      </w:pPr>
-      <w:r>
-        <w:br w:type="page"/>
-      </w:r>
-      <w:r>
-        <w:fldChar w:fldCharType="begin"/>
-      </w:r>
-      <w:r>
-        <w:instrText xml:space="preserve"> TOC \h \z \c "Figure" </w:instrText>
-      </w:r>
-      <w:r>
-        <w:fldChar w:fldCharType="separate"/>
-      </w:r>
+        <w:lastRenderedPageBreak/>
+        <w:t xml:space="preserve"> Table of content </w:t>
+      </w:r>
+      <w:bookmarkStart w:id="0" w:name="_GoBack"/>
+      <w:bookmarkEnd w:id="0"/>
     </w:p>
     <w:p>
       <w:pPr>
-        <w:pStyle w:val="TableofFigures"/>
-        <w:numPr>
-          <w:ilvl w:val="0"/>
-          <w:numId w:val="4"/>
-        </w:numPr>
+        <w:pStyle w:val="TOC1"/>
         <w:tabs>
-          <w:tab w:val="right" w:leader="dot" w:pos="9350"/>
+          <w:tab w:val="left" w:pos="520"/>
+          <w:tab w:val="right" w:leader="underscore" w:pos="9350"/>
         </w:tabs>
         <w:rPr>
-          <w:rStyle w:val="Hyperlink"/>
-          <w:rFonts w:asciiTheme="minorBidi" w:hAnsiTheme="minorBidi" w:cstheme="minorBidi"/>
+          <w:rFonts w:eastAsiaTheme="minorEastAsia" w:cstheme="minorBidi"/>
+          <w:b w:val="0"/>
+          <w:bCs w:val="0"/>
+          <w:i w:val="0"/>
+          <w:iCs w:val="0"/>
           <w:noProof/>
-          <w:sz w:val="30"/>
-          <w:szCs w:val="30"/>
+          <w:sz w:val="22"/>
+          <w:szCs w:val="22"/>
         </w:rPr>
       </w:pPr>
       <w:r>
-        <w:rPr>
-          <w:rStyle w:val="Hyperlink"/>
-          <w:rFonts w:asciiTheme="minorBidi" w:hAnsiTheme="minorBidi" w:cstheme="minorBidi"/>
-          <w:noProof/>
-          <w:sz w:val="30"/>
-          <w:szCs w:val="30"/>
-        </w:rPr>
-        <w:lastRenderedPageBreak/>
-        <w:t xml:space="preserve">Table of Figures </w:t>
-      </w:r>
-    </w:p>
-    <w:p>
-      <w:pPr>
-        <w:pStyle w:val="TableofFigures"/>
-        <w:tabs>
-          <w:tab w:val="right" w:leader="dot" w:pos="9350"/>
-        </w:tabs>
-        <w:rPr>
-          <w:rFonts w:asciiTheme="minorBidi" w:eastAsiaTheme="minorEastAsia" w:hAnsiTheme="minorBidi" w:cstheme="minorBidi"/>
-          <w:smallCaps w:val="0"/>
-          <w:noProof/>
-          <w:sz w:val="24"/>
-        </w:rPr>
-      </w:pPr>
-      <w:hyperlink w:anchor="_Toc8075730" w:history="1">
+        <w:fldChar w:fldCharType="begin"/>
+      </w:r>
+      <w:r>
+        <w:instrText xml:space="preserve"> TOC \o "1-4" \h \z \u </w:instrText>
+      </w:r>
+      <w:r>
+        <w:fldChar w:fldCharType="separate"/>
+      </w:r>
+      <w:hyperlink w:anchor="_Toc8397294" w:history="1">
         <w:r>
           <w:rPr>
             <w:rStyle w:val="Hyperlink"/>
-            <w:rFonts w:asciiTheme="minorBidi" w:hAnsiTheme="minorBidi" w:cstheme="minorBidi"/>
-            <w:noProof/>
-            <w:sz w:val="24"/>
-          </w:rPr>
-          <w:t>Figure 1 Foodies_Sys_UseCase_001</w:t>
-        </w:r>
-        <w:r>
-          <w:rPr>
-            <w:rFonts w:asciiTheme="minorBidi" w:hAnsiTheme="minorBidi" w:cstheme="minorBidi"/>
+            <w:noProof/>
+          </w:rPr>
+          <w:t>1</w:t>
+        </w:r>
+        <w:r>
+          <w:rPr>
+            <w:rFonts w:eastAsiaTheme="minorEastAsia" w:cstheme="minorBidi"/>
+            <w:b w:val="0"/>
+            <w:bCs w:val="0"/>
+            <w:i w:val="0"/>
+            <w:iCs w:val="0"/>
+            <w:noProof/>
+            <w:sz w:val="22"/>
+            <w:szCs w:val="22"/>
+          </w:rPr>
+          <w:tab/>
+        </w:r>
+        <w:r>
+          <w:rPr>
+            <w:rStyle w:val="Hyperlink"/>
+            <w:noProof/>
+          </w:rPr>
+          <w:t>Introduction</w:t>
+        </w:r>
+        <w:r>
+          <w:rPr>
             <w:noProof/>
             <w:webHidden/>
-            <w:sz w:val="24"/>
           </w:rPr>
           <w:tab/>
         </w:r>
         <w:r>
           <w:rPr>
-            <w:rFonts w:asciiTheme="minorBidi" w:hAnsiTheme="minorBidi" w:cstheme="minorBidi"/>
             <w:noProof/>
             <w:webHidden/>
-            <w:sz w:val="24"/>
           </w:rPr>
           <w:fldChar w:fldCharType="begin"/>
         </w:r>
         <w:r>
           <w:rPr>
-            <w:rFonts w:asciiTheme="minorBidi" w:hAnsiTheme="minorBidi" w:cstheme="minorBidi"/>
             <w:noProof/>
             <w:webHidden/>
-            <w:sz w:val="24"/>
-          </w:rPr>
-          <w:instrText xml:space="preserve"> PAGEREF _Toc8075730 \h </w:instrText>
-        </w:r>
-        <w:r>
-          <w:rPr>
-            <w:rFonts w:asciiTheme="minorBidi" w:hAnsiTheme="minorBidi" w:cstheme="minorBidi"/>
+          </w:rPr>
+          <w:instrText xml:space="preserve"> PAGEREF _Toc8397294 \h </w:instrText>
+        </w:r>
+        <w:r>
+          <w:rPr>
             <w:noProof/>
             <w:webHidden/>
-            <w:sz w:val="24"/>
-          </w:rPr>
-        </w:r>
-        <w:r>
-          <w:rPr>
-            <w:rFonts w:asciiTheme="minorBidi" w:hAnsiTheme="minorBidi" w:cstheme="minorBidi"/>
+          </w:rPr>
+        </w:r>
+        <w:r>
+          <w:rPr>
             <w:noProof/>
             <w:webHidden/>
-            <w:sz w:val="24"/>
           </w:rPr>
           <w:fldChar w:fldCharType="separate"/>
         </w:r>
         <w:r>
           <w:rPr>
-            <w:rFonts w:asciiTheme="minorBidi" w:hAnsiTheme="minorBidi" w:cstheme="minorBidi"/>
             <w:noProof/>
             <w:webHidden/>
-            <w:sz w:val="24"/>
-          </w:rPr>
-          <w:t>7</w:t>
-        </w:r>
-        <w:r>
-          <w:rPr>
-            <w:rFonts w:asciiTheme="minorBidi" w:hAnsiTheme="minorBidi" w:cstheme="minorBidi"/>
+          </w:rPr>
+          <w:t>5</w:t>
+        </w:r>
+        <w:r>
+          <w:rPr>
             <w:noProof/>
             <w:webHidden/>
-            <w:sz w:val="24"/>
           </w:rPr>
           <w:fldChar w:fldCharType="end"/>
         </w:r>
       </w:hyperlink>
     </w:p>
     <w:p>
+      <w:pPr>
+        <w:pStyle w:val="TOC2"/>
+        <w:tabs>
+          <w:tab w:val="left" w:pos="780"/>
+          <w:tab w:val="right" w:leader="underscore" w:pos="9350"/>
+        </w:tabs>
+        <w:rPr>
+          <w:rFonts w:eastAsiaTheme="minorEastAsia" w:cstheme="minorBidi"/>
+          <w:b w:val="0"/>
+          <w:bCs w:val="0"/>
+          <w:noProof/>
+          <w:szCs w:val="22"/>
+        </w:rPr>
+      </w:pPr>
+      <w:hyperlink w:anchor="_Toc8397295" w:history="1">
+        <w:r>
+          <w:rPr>
+            <w:rStyle w:val="Hyperlink"/>
+            <w:noProof/>
+          </w:rPr>
+          <w:t>1.1</w:t>
+        </w:r>
+        <w:r>
+          <w:rPr>
+            <w:rFonts w:eastAsiaTheme="minorEastAsia" w:cstheme="minorBidi"/>
+            <w:b w:val="0"/>
+            <w:bCs w:val="0"/>
+            <w:noProof/>
+            <w:szCs w:val="22"/>
+          </w:rPr>
+          <w:tab/>
+        </w:r>
+        <w:r>
+          <w:rPr>
+            <w:rStyle w:val="Hyperlink"/>
+            <w:noProof/>
+          </w:rPr>
+          <w:t>Document Purpose</w:t>
+        </w:r>
+        <w:r>
+          <w:rPr>
+            <w:noProof/>
+            <w:webHidden/>
+          </w:rPr>
+          <w:tab/>
+        </w:r>
+        <w:r>
+          <w:rPr>
+            <w:noProof/>
+            <w:webHidden/>
+          </w:rPr>
+          <w:fldChar w:fldCharType="begin"/>
+        </w:r>
+        <w:r>
+          <w:rPr>
+            <w:noProof/>
+            <w:webHidden/>
+          </w:rPr>
+          <w:instrText xml:space="preserve"> PAGEREF _Toc8397295 \h </w:instrText>
+        </w:r>
+        <w:r>
+          <w:rPr>
+            <w:noProof/>
+            <w:webHidden/>
+          </w:rPr>
+        </w:r>
+        <w:r>
+          <w:rPr>
+            <w:noProof/>
+            <w:webHidden/>
+          </w:rPr>
+          <w:fldChar w:fldCharType="separate"/>
+        </w:r>
+        <w:r>
+          <w:rPr>
+            <w:noProof/>
+            <w:webHidden/>
+          </w:rPr>
+          <w:t>5</w:t>
+        </w:r>
+        <w:r>
+          <w:rPr>
+            <w:noProof/>
+            <w:webHidden/>
+          </w:rPr>
+          <w:fldChar w:fldCharType="end"/>
+        </w:r>
+      </w:hyperlink>
+    </w:p>
+    <w:p>
+      <w:pPr>
+        <w:pStyle w:val="TOC2"/>
+        <w:tabs>
+          <w:tab w:val="right" w:leader="underscore" w:pos="9350"/>
+        </w:tabs>
+        <w:rPr>
+          <w:rFonts w:eastAsiaTheme="minorEastAsia" w:cstheme="minorBidi"/>
+          <w:b w:val="0"/>
+          <w:bCs w:val="0"/>
+          <w:noProof/>
+          <w:szCs w:val="22"/>
+        </w:rPr>
+      </w:pPr>
+      <w:hyperlink w:anchor="_Toc8397296" w:history="1">
+        <w:r>
+          <w:rPr>
+            <w:rStyle w:val="Hyperlink"/>
+            <w:noProof/>
+          </w:rPr>
+          <w:t>1.2 Project Overview</w:t>
+        </w:r>
+        <w:r>
+          <w:rPr>
+            <w:noProof/>
+            <w:webHidden/>
+          </w:rPr>
+          <w:tab/>
+        </w:r>
+        <w:r>
+          <w:rPr>
+            <w:noProof/>
+            <w:webHidden/>
+          </w:rPr>
+          <w:fldChar w:fldCharType="begin"/>
+        </w:r>
+        <w:r>
+          <w:rPr>
+            <w:noProof/>
+            <w:webHidden/>
+          </w:rPr>
+          <w:instrText xml:space="preserve"> PAGEREF _Toc8397296 \h </w:instrText>
+        </w:r>
+        <w:r>
+          <w:rPr>
+            <w:noProof/>
+            <w:webHidden/>
+          </w:rPr>
+        </w:r>
+        <w:r>
+          <w:rPr>
+            <w:noProof/>
+            <w:webHidden/>
+          </w:rPr>
+          <w:fldChar w:fldCharType="separate"/>
+        </w:r>
+        <w:r>
+          <w:rPr>
+            <w:noProof/>
+            <w:webHidden/>
+          </w:rPr>
+          <w:t>5</w:t>
+        </w:r>
+        <w:r>
+          <w:rPr>
+            <w:noProof/>
+            <w:webHidden/>
+          </w:rPr>
+          <w:fldChar w:fldCharType="end"/>
+        </w:r>
+      </w:hyperlink>
+    </w:p>
+    <w:p>
+      <w:pPr>
+        <w:pStyle w:val="TOC2"/>
+        <w:tabs>
+          <w:tab w:val="right" w:leader="underscore" w:pos="9350"/>
+        </w:tabs>
+        <w:rPr>
+          <w:rFonts w:eastAsiaTheme="minorEastAsia" w:cstheme="minorBidi"/>
+          <w:b w:val="0"/>
+          <w:bCs w:val="0"/>
+          <w:noProof/>
+          <w:szCs w:val="22"/>
+        </w:rPr>
+      </w:pPr>
+      <w:hyperlink w:anchor="_Toc8397297" w:history="1">
+        <w:r>
+          <w:rPr>
+            <w:rStyle w:val="Hyperlink"/>
+            <w:noProof/>
+          </w:rPr>
+          <w:t>1.3 Document Scope</w:t>
+        </w:r>
+        <w:r>
+          <w:rPr>
+            <w:noProof/>
+            <w:webHidden/>
+          </w:rPr>
+          <w:tab/>
+        </w:r>
+        <w:r>
+          <w:rPr>
+            <w:noProof/>
+            <w:webHidden/>
+          </w:rPr>
+          <w:fldChar w:fldCharType="begin"/>
+        </w:r>
+        <w:r>
+          <w:rPr>
+            <w:noProof/>
+            <w:webHidden/>
+          </w:rPr>
+          <w:instrText xml:space="preserve"> PAGEREF _Toc8397297 \h </w:instrText>
+        </w:r>
+        <w:r>
+          <w:rPr>
+            <w:noProof/>
+            <w:webHidden/>
+          </w:rPr>
+        </w:r>
+        <w:r>
+          <w:rPr>
+            <w:noProof/>
+            <w:webHidden/>
+          </w:rPr>
+          <w:fldChar w:fldCharType="separate"/>
+        </w:r>
+        <w:r>
+          <w:rPr>
+            <w:noProof/>
+            <w:webHidden/>
+          </w:rPr>
+          <w:t>5</w:t>
+        </w:r>
+        <w:r>
+          <w:rPr>
+            <w:noProof/>
+            <w:webHidden/>
+          </w:rPr>
+          <w:fldChar w:fldCharType="end"/>
+        </w:r>
+      </w:hyperlink>
+    </w:p>
+    <w:p>
+      <w:pPr>
+        <w:pStyle w:val="TOC2"/>
+        <w:tabs>
+          <w:tab w:val="right" w:leader="underscore" w:pos="9350"/>
+        </w:tabs>
+        <w:rPr>
+          <w:rFonts w:eastAsiaTheme="minorEastAsia" w:cstheme="minorBidi"/>
+          <w:b w:val="0"/>
+          <w:bCs w:val="0"/>
+          <w:noProof/>
+          <w:szCs w:val="22"/>
+        </w:rPr>
+      </w:pPr>
+      <w:hyperlink w:anchor="_Toc8397298" w:history="1">
+        <w:r>
+          <w:rPr>
+            <w:rStyle w:val="Hyperlink"/>
+            <w:noProof/>
+          </w:rPr>
+          <w:t>1.4 Document Audience</w:t>
+        </w:r>
+        <w:r>
+          <w:rPr>
+            <w:noProof/>
+            <w:webHidden/>
+          </w:rPr>
+          <w:tab/>
+        </w:r>
+        <w:r>
+          <w:rPr>
+            <w:noProof/>
+            <w:webHidden/>
+          </w:rPr>
+          <w:fldChar w:fldCharType="begin"/>
+        </w:r>
+        <w:r>
+          <w:rPr>
+            <w:noProof/>
+            <w:webHidden/>
+          </w:rPr>
+          <w:instrText xml:space="preserve"> PAGEREF _Toc8397298 \h </w:instrText>
+        </w:r>
+        <w:r>
+          <w:rPr>
+            <w:noProof/>
+            <w:webHidden/>
+          </w:rPr>
+        </w:r>
+        <w:r>
+          <w:rPr>
+            <w:noProof/>
+            <w:webHidden/>
+          </w:rPr>
+          <w:fldChar w:fldCharType="separate"/>
+        </w:r>
+        <w:r>
+          <w:rPr>
+            <w:noProof/>
+            <w:webHidden/>
+          </w:rPr>
+          <w:t>5</w:t>
+        </w:r>
+        <w:r>
+          <w:rPr>
+            <w:noProof/>
+            <w:webHidden/>
+          </w:rPr>
+          <w:fldChar w:fldCharType="end"/>
+        </w:r>
+      </w:hyperlink>
+    </w:p>
+    <w:p>
+      <w:pPr>
+        <w:pStyle w:val="TOC1"/>
+        <w:tabs>
+          <w:tab w:val="left" w:pos="520"/>
+          <w:tab w:val="right" w:leader="underscore" w:pos="9350"/>
+        </w:tabs>
+        <w:rPr>
+          <w:rFonts w:eastAsiaTheme="minorEastAsia" w:cstheme="minorBidi"/>
+          <w:b w:val="0"/>
+          <w:bCs w:val="0"/>
+          <w:i w:val="0"/>
+          <w:iCs w:val="0"/>
+          <w:noProof/>
+          <w:sz w:val="22"/>
+          <w:szCs w:val="22"/>
+        </w:rPr>
+      </w:pPr>
+      <w:hyperlink w:anchor="_Toc8397299" w:history="1">
+        <w:r>
+          <w:rPr>
+            <w:rStyle w:val="Hyperlink"/>
+            <w:noProof/>
+          </w:rPr>
+          <w:t>2</w:t>
+        </w:r>
+        <w:r>
+          <w:rPr>
+            <w:rFonts w:eastAsiaTheme="minorEastAsia" w:cstheme="minorBidi"/>
+            <w:b w:val="0"/>
+            <w:bCs w:val="0"/>
+            <w:i w:val="0"/>
+            <w:iCs w:val="0"/>
+            <w:noProof/>
+            <w:sz w:val="22"/>
+            <w:szCs w:val="22"/>
+          </w:rPr>
+          <w:tab/>
+        </w:r>
+        <w:r>
+          <w:rPr>
+            <w:rStyle w:val="Hyperlink"/>
+            <w:noProof/>
+          </w:rPr>
+          <w:t>System Architectural Design</w:t>
+        </w:r>
+        <w:r>
+          <w:rPr>
+            <w:noProof/>
+            <w:webHidden/>
+          </w:rPr>
+          <w:tab/>
+        </w:r>
+        <w:r>
+          <w:rPr>
+            <w:noProof/>
+            <w:webHidden/>
+          </w:rPr>
+          <w:fldChar w:fldCharType="begin"/>
+        </w:r>
+        <w:r>
+          <w:rPr>
+            <w:noProof/>
+            <w:webHidden/>
+          </w:rPr>
+          <w:instrText xml:space="preserve"> PAGEREF _Toc8397299 \h </w:instrText>
+        </w:r>
+        <w:r>
+          <w:rPr>
+            <w:noProof/>
+            <w:webHidden/>
+          </w:rPr>
+        </w:r>
+        <w:r>
+          <w:rPr>
+            <w:noProof/>
+            <w:webHidden/>
+          </w:rPr>
+          <w:fldChar w:fldCharType="separate"/>
+        </w:r>
+        <w:r>
+          <w:rPr>
+            <w:noProof/>
+            <w:webHidden/>
+          </w:rPr>
+          <w:t>6</w:t>
+        </w:r>
+        <w:r>
+          <w:rPr>
+            <w:noProof/>
+            <w:webHidden/>
+          </w:rPr>
+          <w:fldChar w:fldCharType="end"/>
+        </w:r>
+      </w:hyperlink>
+    </w:p>
+    <w:p>
+      <w:pPr>
+        <w:pStyle w:val="TOC2"/>
+        <w:tabs>
+          <w:tab w:val="left" w:pos="780"/>
+          <w:tab w:val="right" w:leader="underscore" w:pos="9350"/>
+        </w:tabs>
+        <w:rPr>
+          <w:rFonts w:eastAsiaTheme="minorEastAsia" w:cstheme="minorBidi"/>
+          <w:b w:val="0"/>
+          <w:bCs w:val="0"/>
+          <w:noProof/>
+          <w:szCs w:val="22"/>
+        </w:rPr>
+      </w:pPr>
+      <w:hyperlink w:anchor="_Toc8397300" w:history="1">
+        <w:r>
+          <w:rPr>
+            <w:rStyle w:val="Hyperlink"/>
+            <w:noProof/>
+          </w:rPr>
+          <w:t>2.1</w:t>
+        </w:r>
+        <w:r>
+          <w:rPr>
+            <w:rFonts w:eastAsiaTheme="minorEastAsia" w:cstheme="minorBidi"/>
+            <w:b w:val="0"/>
+            <w:bCs w:val="0"/>
+            <w:noProof/>
+            <w:szCs w:val="22"/>
+          </w:rPr>
+          <w:tab/>
+        </w:r>
+        <w:r>
+          <w:rPr>
+            <w:rStyle w:val="Hyperlink"/>
+            <w:noProof/>
+          </w:rPr>
+          <w:t>High Level System Architecture</w:t>
+        </w:r>
+        <w:r>
+          <w:rPr>
+            <w:noProof/>
+            <w:webHidden/>
+          </w:rPr>
+          <w:tab/>
+        </w:r>
+        <w:r>
+          <w:rPr>
+            <w:noProof/>
+            <w:webHidden/>
+          </w:rPr>
+          <w:fldChar w:fldCharType="begin"/>
+        </w:r>
+        <w:r>
+          <w:rPr>
+            <w:noProof/>
+            <w:webHidden/>
+          </w:rPr>
+          <w:instrText xml:space="preserve"> PAGEREF _Toc8397300 \h </w:instrText>
+        </w:r>
+        <w:r>
+          <w:rPr>
+            <w:noProof/>
+            <w:webHidden/>
+          </w:rPr>
+        </w:r>
+        <w:r>
+          <w:rPr>
+            <w:noProof/>
+            <w:webHidden/>
+          </w:rPr>
+          <w:fldChar w:fldCharType="separate"/>
+        </w:r>
+        <w:r>
+          <w:rPr>
+            <w:noProof/>
+            <w:webHidden/>
+          </w:rPr>
+          <w:t>6</w:t>
+        </w:r>
+        <w:r>
+          <w:rPr>
+            <w:noProof/>
+            <w:webHidden/>
+          </w:rPr>
+          <w:fldChar w:fldCharType="end"/>
+        </w:r>
+      </w:hyperlink>
+    </w:p>
+    <w:p>
+      <w:pPr>
+        <w:pStyle w:val="TOC2"/>
+        <w:tabs>
+          <w:tab w:val="left" w:pos="780"/>
+          <w:tab w:val="right" w:leader="underscore" w:pos="9350"/>
+        </w:tabs>
+        <w:rPr>
+          <w:rFonts w:eastAsiaTheme="minorEastAsia" w:cstheme="minorBidi"/>
+          <w:b w:val="0"/>
+          <w:bCs w:val="0"/>
+          <w:noProof/>
+          <w:szCs w:val="22"/>
+        </w:rPr>
+      </w:pPr>
+      <w:hyperlink w:anchor="_Toc8397301" w:history="1">
+        <w:r>
+          <w:rPr>
+            <w:rStyle w:val="Hyperlink"/>
+            <w:noProof/>
+          </w:rPr>
+          <w:t>2.2</w:t>
+        </w:r>
+        <w:r>
+          <w:rPr>
+            <w:rFonts w:eastAsiaTheme="minorEastAsia" w:cstheme="minorBidi"/>
+            <w:b w:val="0"/>
+            <w:bCs w:val="0"/>
+            <w:noProof/>
+            <w:szCs w:val="22"/>
+          </w:rPr>
+          <w:tab/>
+        </w:r>
+        <w:r>
+          <w:rPr>
+            <w:rStyle w:val="Hyperlink"/>
+            <w:noProof/>
+          </w:rPr>
+          <w:t>Use Case Diagram</w:t>
+        </w:r>
+        <w:r>
+          <w:rPr>
+            <w:noProof/>
+            <w:webHidden/>
+          </w:rPr>
+          <w:tab/>
+        </w:r>
+        <w:r>
+          <w:rPr>
+            <w:noProof/>
+            <w:webHidden/>
+          </w:rPr>
+          <w:fldChar w:fldCharType="begin"/>
+        </w:r>
+        <w:r>
+          <w:rPr>
+            <w:noProof/>
+            <w:webHidden/>
+          </w:rPr>
+          <w:instrText xml:space="preserve"> PAGEREF _Toc8397301 \h </w:instrText>
+        </w:r>
+        <w:r>
+          <w:rPr>
+            <w:noProof/>
+            <w:webHidden/>
+          </w:rPr>
+        </w:r>
+        <w:r>
+          <w:rPr>
+            <w:noProof/>
+            <w:webHidden/>
+          </w:rPr>
+          <w:fldChar w:fldCharType="separate"/>
+        </w:r>
+        <w:r>
+          <w:rPr>
+            <w:noProof/>
+            <w:webHidden/>
+          </w:rPr>
+          <w:t>7</w:t>
+        </w:r>
+        <w:r>
+          <w:rPr>
+            <w:noProof/>
+            <w:webHidden/>
+          </w:rPr>
+          <w:fldChar w:fldCharType="end"/>
+        </w:r>
+      </w:hyperlink>
+    </w:p>
+    <w:p>
+      <w:pPr>
+        <w:pStyle w:val="TOC3"/>
+        <w:tabs>
+          <w:tab w:val="left" w:pos="1300"/>
+          <w:tab w:val="right" w:leader="underscore" w:pos="9350"/>
+        </w:tabs>
+        <w:rPr>
+          <w:rFonts w:eastAsiaTheme="minorEastAsia" w:cstheme="minorBidi"/>
+          <w:noProof/>
+          <w:sz w:val="22"/>
+          <w:szCs w:val="22"/>
+        </w:rPr>
+      </w:pPr>
+      <w:hyperlink w:anchor="_Toc8397302" w:history="1">
+        <w:r>
+          <w:rPr>
+            <w:rStyle w:val="Hyperlink"/>
+            <w:noProof/>
+            <w:lang w:bidi="ar-EG"/>
+          </w:rPr>
+          <w:t>2.2.1</w:t>
+        </w:r>
+        <w:r>
+          <w:rPr>
+            <w:rFonts w:eastAsiaTheme="minorEastAsia" w:cstheme="minorBidi"/>
+            <w:noProof/>
+            <w:sz w:val="22"/>
+            <w:szCs w:val="22"/>
+          </w:rPr>
+          <w:tab/>
+        </w:r>
+        <w:r>
+          <w:rPr>
+            <w:rStyle w:val="Hyperlink"/>
+            <w:noProof/>
+            <w:lang w:bidi="ar-EG"/>
+          </w:rPr>
+          <w:t>Use Case Scenarios:</w:t>
+        </w:r>
+        <w:r>
+          <w:rPr>
+            <w:noProof/>
+            <w:webHidden/>
+          </w:rPr>
+          <w:tab/>
+        </w:r>
+        <w:r>
+          <w:rPr>
+            <w:noProof/>
+            <w:webHidden/>
+          </w:rPr>
+          <w:fldChar w:fldCharType="begin"/>
+        </w:r>
+        <w:r>
+          <w:rPr>
+            <w:noProof/>
+            <w:webHidden/>
+          </w:rPr>
+          <w:instrText xml:space="preserve"> PAGEREF _Toc8397302 \h </w:instrText>
+        </w:r>
+        <w:r>
+          <w:rPr>
+            <w:noProof/>
+            <w:webHidden/>
+          </w:rPr>
+        </w:r>
+        <w:r>
+          <w:rPr>
+            <w:noProof/>
+            <w:webHidden/>
+          </w:rPr>
+          <w:fldChar w:fldCharType="separate"/>
+        </w:r>
+        <w:r>
+          <w:rPr>
+            <w:noProof/>
+            <w:webHidden/>
+          </w:rPr>
+          <w:t>8</w:t>
+        </w:r>
+        <w:r>
+          <w:rPr>
+            <w:noProof/>
+            <w:webHidden/>
+          </w:rPr>
+          <w:fldChar w:fldCharType="end"/>
+        </w:r>
+      </w:hyperlink>
+    </w:p>
+    <w:p>
+      <w:pPr>
+        <w:pStyle w:val="TOC4"/>
+        <w:tabs>
+          <w:tab w:val="right" w:leader="underscore" w:pos="9350"/>
+        </w:tabs>
+        <w:rPr>
+          <w:rFonts w:eastAsiaTheme="minorEastAsia" w:cstheme="minorBidi"/>
+          <w:noProof/>
+          <w:sz w:val="22"/>
+          <w:szCs w:val="22"/>
+        </w:rPr>
+      </w:pPr>
+      <w:hyperlink w:anchor="_Toc8397303" w:history="1">
+        <w:r>
+          <w:rPr>
+            <w:rStyle w:val="Hyperlink"/>
+            <w:noProof/>
+            <w:lang w:bidi="ar-EG"/>
+          </w:rPr>
+          <w:t>2.2.1.1 Register Use Case Scenario:</w:t>
+        </w:r>
+        <w:r>
+          <w:rPr>
+            <w:noProof/>
+            <w:webHidden/>
+          </w:rPr>
+          <w:tab/>
+        </w:r>
+        <w:r>
+          <w:rPr>
+            <w:noProof/>
+            <w:webHidden/>
+          </w:rPr>
+          <w:fldChar w:fldCharType="begin"/>
+        </w:r>
+        <w:r>
+          <w:rPr>
+            <w:noProof/>
+            <w:webHidden/>
+          </w:rPr>
+          <w:instrText xml:space="preserve"> PAGEREF _Toc8397303 \h </w:instrText>
+        </w:r>
+        <w:r>
+          <w:rPr>
+            <w:noProof/>
+            <w:webHidden/>
+          </w:rPr>
+        </w:r>
+        <w:r>
+          <w:rPr>
+            <w:noProof/>
+            <w:webHidden/>
+          </w:rPr>
+          <w:fldChar w:fldCharType="separate"/>
+        </w:r>
+        <w:r>
+          <w:rPr>
+            <w:noProof/>
+            <w:webHidden/>
+          </w:rPr>
+          <w:t>8</w:t>
+        </w:r>
+        <w:r>
+          <w:rPr>
+            <w:noProof/>
+            <w:webHidden/>
+          </w:rPr>
+          <w:fldChar w:fldCharType="end"/>
+        </w:r>
+      </w:hyperlink>
+    </w:p>
+    <w:p>
+      <w:pPr>
+        <w:pStyle w:val="TOC4"/>
+        <w:tabs>
+          <w:tab w:val="right" w:leader="underscore" w:pos="9350"/>
+        </w:tabs>
+        <w:rPr>
+          <w:rFonts w:eastAsiaTheme="minorEastAsia" w:cstheme="minorBidi"/>
+          <w:noProof/>
+          <w:sz w:val="22"/>
+          <w:szCs w:val="22"/>
+        </w:rPr>
+      </w:pPr>
+      <w:hyperlink w:anchor="_Toc8397304" w:history="1">
+        <w:r>
+          <w:rPr>
+            <w:rStyle w:val="Hyperlink"/>
+            <w:noProof/>
+            <w:lang w:bidi="ar-EG"/>
+          </w:rPr>
+          <w:t>2.2.1.2 Login Use Case Scenario:</w:t>
+        </w:r>
+        <w:r>
+          <w:rPr>
+            <w:noProof/>
+            <w:webHidden/>
+          </w:rPr>
+          <w:tab/>
+        </w:r>
+        <w:r>
+          <w:rPr>
+            <w:noProof/>
+            <w:webHidden/>
+          </w:rPr>
+          <w:fldChar w:fldCharType="begin"/>
+        </w:r>
+        <w:r>
+          <w:rPr>
+            <w:noProof/>
+            <w:webHidden/>
+          </w:rPr>
+          <w:instrText xml:space="preserve"> PAGEREF _Toc8397304 \h </w:instrText>
+        </w:r>
+        <w:r>
+          <w:rPr>
+            <w:noProof/>
+            <w:webHidden/>
+          </w:rPr>
+        </w:r>
+        <w:r>
+          <w:rPr>
+            <w:noProof/>
+            <w:webHidden/>
+          </w:rPr>
+          <w:fldChar w:fldCharType="separate"/>
+        </w:r>
+        <w:r>
+          <w:rPr>
+            <w:noProof/>
+            <w:webHidden/>
+          </w:rPr>
+          <w:t>9</w:t>
+        </w:r>
+        <w:r>
+          <w:rPr>
+            <w:noProof/>
+            <w:webHidden/>
+          </w:rPr>
+          <w:fldChar w:fldCharType="end"/>
+        </w:r>
+      </w:hyperlink>
+    </w:p>
+    <w:p>
+      <w:pPr>
+        <w:pStyle w:val="TOC4"/>
+        <w:tabs>
+          <w:tab w:val="right" w:leader="underscore" w:pos="9350"/>
+        </w:tabs>
+        <w:rPr>
+          <w:rFonts w:eastAsiaTheme="minorEastAsia" w:cstheme="minorBidi"/>
+          <w:noProof/>
+          <w:sz w:val="22"/>
+          <w:szCs w:val="22"/>
+        </w:rPr>
+      </w:pPr>
+      <w:hyperlink w:anchor="_Toc8397305" w:history="1">
+        <w:r>
+          <w:rPr>
+            <w:rStyle w:val="Hyperlink"/>
+            <w:noProof/>
+            <w:lang w:bidi="ar-EG"/>
+          </w:rPr>
+          <w:t>2.2.1.3 View Loyalty points Use Case Scenario:</w:t>
+        </w:r>
+        <w:r>
+          <w:rPr>
+            <w:noProof/>
+            <w:webHidden/>
+          </w:rPr>
+          <w:tab/>
+        </w:r>
+        <w:r>
+          <w:rPr>
+            <w:noProof/>
+            <w:webHidden/>
+          </w:rPr>
+          <w:fldChar w:fldCharType="begin"/>
+        </w:r>
+        <w:r>
+          <w:rPr>
+            <w:noProof/>
+            <w:webHidden/>
+          </w:rPr>
+          <w:instrText xml:space="preserve"> PAGEREF _Toc8397305 \h </w:instrText>
+        </w:r>
+        <w:r>
+          <w:rPr>
+            <w:noProof/>
+            <w:webHidden/>
+          </w:rPr>
+        </w:r>
+        <w:r>
+          <w:rPr>
+            <w:noProof/>
+            <w:webHidden/>
+          </w:rPr>
+          <w:fldChar w:fldCharType="separate"/>
+        </w:r>
+        <w:r>
+          <w:rPr>
+            <w:noProof/>
+            <w:webHidden/>
+          </w:rPr>
+          <w:t>11</w:t>
+        </w:r>
+        <w:r>
+          <w:rPr>
+            <w:noProof/>
+            <w:webHidden/>
+          </w:rPr>
+          <w:fldChar w:fldCharType="end"/>
+        </w:r>
+      </w:hyperlink>
+    </w:p>
+    <w:p>
+      <w:pPr>
+        <w:pStyle w:val="TOC4"/>
+        <w:tabs>
+          <w:tab w:val="right" w:leader="underscore" w:pos="9350"/>
+        </w:tabs>
+        <w:rPr>
+          <w:rFonts w:eastAsiaTheme="minorEastAsia" w:cstheme="minorBidi"/>
+          <w:noProof/>
+          <w:sz w:val="22"/>
+          <w:szCs w:val="22"/>
+        </w:rPr>
+      </w:pPr>
+      <w:hyperlink w:anchor="_Toc8397306" w:history="1">
+        <w:r>
+          <w:rPr>
+            <w:rStyle w:val="Hyperlink"/>
+            <w:noProof/>
+            <w:lang w:bidi="ar-EG"/>
+          </w:rPr>
+          <w:t>2.2.1.4 View Profile Page Use Case Scenario:</w:t>
+        </w:r>
+        <w:r>
+          <w:rPr>
+            <w:noProof/>
+            <w:webHidden/>
+          </w:rPr>
+          <w:tab/>
+        </w:r>
+        <w:r>
+          <w:rPr>
+            <w:noProof/>
+            <w:webHidden/>
+          </w:rPr>
+          <w:fldChar w:fldCharType="begin"/>
+        </w:r>
+        <w:r>
+          <w:rPr>
+            <w:noProof/>
+            <w:webHidden/>
+          </w:rPr>
+          <w:instrText xml:space="preserve"> PAGEREF _Toc8397306 \h </w:instrText>
+        </w:r>
+        <w:r>
+          <w:rPr>
+            <w:noProof/>
+            <w:webHidden/>
+          </w:rPr>
+        </w:r>
+        <w:r>
+          <w:rPr>
+            <w:noProof/>
+            <w:webHidden/>
+          </w:rPr>
+          <w:fldChar w:fldCharType="separate"/>
+        </w:r>
+        <w:r>
+          <w:rPr>
+            <w:noProof/>
+            <w:webHidden/>
+          </w:rPr>
+          <w:t>12</w:t>
+        </w:r>
+        <w:r>
+          <w:rPr>
+            <w:noProof/>
+            <w:webHidden/>
+          </w:rPr>
+          <w:fldChar w:fldCharType="end"/>
+        </w:r>
+      </w:hyperlink>
+    </w:p>
+    <w:p>
+      <w:pPr>
+        <w:pStyle w:val="TOC4"/>
+        <w:tabs>
+          <w:tab w:val="right" w:leader="underscore" w:pos="9350"/>
+        </w:tabs>
+        <w:rPr>
+          <w:rFonts w:eastAsiaTheme="minorEastAsia" w:cstheme="minorBidi"/>
+          <w:noProof/>
+          <w:sz w:val="22"/>
+          <w:szCs w:val="22"/>
+        </w:rPr>
+      </w:pPr>
+      <w:hyperlink w:anchor="_Toc8397307" w:history="1">
+        <w:r>
+          <w:rPr>
+            <w:rStyle w:val="Hyperlink"/>
+            <w:noProof/>
+            <w:lang w:bidi="ar-EG"/>
+          </w:rPr>
+          <w:t>2.2.1.5 View restaurant information Use Case Scenario:</w:t>
+        </w:r>
+        <w:r>
+          <w:rPr>
+            <w:noProof/>
+            <w:webHidden/>
+          </w:rPr>
+          <w:tab/>
+        </w:r>
+        <w:r>
+          <w:rPr>
+            <w:noProof/>
+            <w:webHidden/>
+          </w:rPr>
+          <w:fldChar w:fldCharType="begin"/>
+        </w:r>
+        <w:r>
+          <w:rPr>
+            <w:noProof/>
+            <w:webHidden/>
+          </w:rPr>
+          <w:instrText xml:space="preserve"> PAGEREF _Toc8397307 \h </w:instrText>
+        </w:r>
+        <w:r>
+          <w:rPr>
+            <w:noProof/>
+            <w:webHidden/>
+          </w:rPr>
+        </w:r>
+        <w:r>
+          <w:rPr>
+            <w:noProof/>
+            <w:webHidden/>
+          </w:rPr>
+          <w:fldChar w:fldCharType="separate"/>
+        </w:r>
+        <w:r>
+          <w:rPr>
+            <w:noProof/>
+            <w:webHidden/>
+          </w:rPr>
+          <w:t>13</w:t>
+        </w:r>
+        <w:r>
+          <w:rPr>
+            <w:noProof/>
+            <w:webHidden/>
+          </w:rPr>
+          <w:fldChar w:fldCharType="end"/>
+        </w:r>
+      </w:hyperlink>
+    </w:p>
+    <w:p>
+      <w:pPr>
+        <w:pStyle w:val="TOC2"/>
+        <w:tabs>
+          <w:tab w:val="left" w:pos="780"/>
+          <w:tab w:val="right" w:leader="underscore" w:pos="9350"/>
+        </w:tabs>
+        <w:rPr>
+          <w:rFonts w:eastAsiaTheme="minorEastAsia" w:cstheme="minorBidi"/>
+          <w:b w:val="0"/>
+          <w:bCs w:val="0"/>
+          <w:noProof/>
+          <w:szCs w:val="22"/>
+        </w:rPr>
+      </w:pPr>
+      <w:hyperlink w:anchor="_Toc8397308" w:history="1">
+        <w:r>
+          <w:rPr>
+            <w:rStyle w:val="Hyperlink"/>
+            <w:noProof/>
+          </w:rPr>
+          <w:t>2.3</w:t>
+        </w:r>
+        <w:r>
+          <w:rPr>
+            <w:rFonts w:eastAsiaTheme="minorEastAsia" w:cstheme="minorBidi"/>
+            <w:b w:val="0"/>
+            <w:bCs w:val="0"/>
+            <w:noProof/>
+            <w:szCs w:val="22"/>
+          </w:rPr>
+          <w:tab/>
+        </w:r>
+        <w:r>
+          <w:rPr>
+            <w:rStyle w:val="Hyperlink"/>
+            <w:noProof/>
+          </w:rPr>
+          <w:t>Wireframes</w:t>
+        </w:r>
+        <w:r>
+          <w:rPr>
+            <w:noProof/>
+            <w:webHidden/>
+          </w:rPr>
+          <w:tab/>
+        </w:r>
+        <w:r>
+          <w:rPr>
+            <w:noProof/>
+            <w:webHidden/>
+          </w:rPr>
+          <w:fldChar w:fldCharType="begin"/>
+        </w:r>
+        <w:r>
+          <w:rPr>
+            <w:noProof/>
+            <w:webHidden/>
+          </w:rPr>
+          <w:instrText xml:space="preserve"> PAGEREF _Toc8397308 \h </w:instrText>
+        </w:r>
+        <w:r>
+          <w:rPr>
+            <w:noProof/>
+            <w:webHidden/>
+          </w:rPr>
+        </w:r>
+        <w:r>
+          <w:rPr>
+            <w:noProof/>
+            <w:webHidden/>
+          </w:rPr>
+          <w:fldChar w:fldCharType="separate"/>
+        </w:r>
+        <w:r>
+          <w:rPr>
+            <w:noProof/>
+            <w:webHidden/>
+          </w:rPr>
+          <w:t>16</w:t>
+        </w:r>
+        <w:r>
+          <w:rPr>
+            <w:noProof/>
+            <w:webHidden/>
+          </w:rPr>
+          <w:fldChar w:fldCharType="end"/>
+        </w:r>
+      </w:hyperlink>
+    </w:p>
+    <w:p>
+      <w:pPr>
+        <w:pStyle w:val="TOC3"/>
+        <w:tabs>
+          <w:tab w:val="right" w:leader="underscore" w:pos="9350"/>
+        </w:tabs>
+        <w:rPr>
+          <w:rFonts w:eastAsiaTheme="minorEastAsia" w:cstheme="minorBidi"/>
+          <w:noProof/>
+          <w:sz w:val="22"/>
+          <w:szCs w:val="22"/>
+        </w:rPr>
+      </w:pPr>
+      <w:hyperlink w:anchor="_Toc8397309" w:history="1">
+        <w:r>
+          <w:rPr>
+            <w:rStyle w:val="Hyperlink"/>
+            <w:noProof/>
+          </w:rPr>
+          <w:t>2.3.1 Signin Page</w:t>
+        </w:r>
+        <w:r>
+          <w:rPr>
+            <w:noProof/>
+            <w:webHidden/>
+          </w:rPr>
+          <w:tab/>
+        </w:r>
+        <w:r>
+          <w:rPr>
+            <w:noProof/>
+            <w:webHidden/>
+          </w:rPr>
+          <w:fldChar w:fldCharType="begin"/>
+        </w:r>
+        <w:r>
+          <w:rPr>
+            <w:noProof/>
+            <w:webHidden/>
+          </w:rPr>
+          <w:instrText xml:space="preserve"> PAGEREF _Toc8397309 \h </w:instrText>
+        </w:r>
+        <w:r>
+          <w:rPr>
+            <w:noProof/>
+            <w:webHidden/>
+          </w:rPr>
+        </w:r>
+        <w:r>
+          <w:rPr>
+            <w:noProof/>
+            <w:webHidden/>
+          </w:rPr>
+          <w:fldChar w:fldCharType="separate"/>
+        </w:r>
+        <w:r>
+          <w:rPr>
+            <w:noProof/>
+            <w:webHidden/>
+          </w:rPr>
+          <w:t>16</w:t>
+        </w:r>
+        <w:r>
+          <w:rPr>
+            <w:noProof/>
+            <w:webHidden/>
+          </w:rPr>
+          <w:fldChar w:fldCharType="end"/>
+        </w:r>
+      </w:hyperlink>
+    </w:p>
+    <w:p>
+      <w:pPr>
+        <w:pStyle w:val="TOC3"/>
+        <w:tabs>
+          <w:tab w:val="right" w:leader="underscore" w:pos="9350"/>
+        </w:tabs>
+        <w:rPr>
+          <w:rFonts w:eastAsiaTheme="minorEastAsia" w:cstheme="minorBidi"/>
+          <w:noProof/>
+          <w:sz w:val="22"/>
+          <w:szCs w:val="22"/>
+        </w:rPr>
+      </w:pPr>
+      <w:hyperlink w:anchor="_Toc8397310" w:history="1">
+        <w:r>
+          <w:rPr>
+            <w:rStyle w:val="Hyperlink"/>
+            <w:noProof/>
+          </w:rPr>
+          <w:t>2.3.2 Create Account Page</w:t>
+        </w:r>
+        <w:r>
+          <w:rPr>
+            <w:noProof/>
+            <w:webHidden/>
+          </w:rPr>
+          <w:tab/>
+        </w:r>
+        <w:r>
+          <w:rPr>
+            <w:noProof/>
+            <w:webHidden/>
+          </w:rPr>
+          <w:fldChar w:fldCharType="begin"/>
+        </w:r>
+        <w:r>
+          <w:rPr>
+            <w:noProof/>
+            <w:webHidden/>
+          </w:rPr>
+          <w:instrText xml:space="preserve"> PAGEREF _Toc8397310 \h </w:instrText>
+        </w:r>
+        <w:r>
+          <w:rPr>
+            <w:noProof/>
+            <w:webHidden/>
+          </w:rPr>
+        </w:r>
+        <w:r>
+          <w:rPr>
+            <w:noProof/>
+            <w:webHidden/>
+          </w:rPr>
+          <w:fldChar w:fldCharType="separate"/>
+        </w:r>
+        <w:r>
+          <w:rPr>
+            <w:noProof/>
+            <w:webHidden/>
+          </w:rPr>
+          <w:t>17</w:t>
+        </w:r>
+        <w:r>
+          <w:rPr>
+            <w:noProof/>
+            <w:webHidden/>
+          </w:rPr>
+          <w:fldChar w:fldCharType="end"/>
+        </w:r>
+      </w:hyperlink>
+    </w:p>
+    <w:p>
+      <w:pPr>
+        <w:pStyle w:val="TOC3"/>
+        <w:tabs>
+          <w:tab w:val="right" w:leader="underscore" w:pos="9350"/>
+        </w:tabs>
+        <w:rPr>
+          <w:rFonts w:eastAsiaTheme="minorEastAsia" w:cstheme="minorBidi"/>
+          <w:noProof/>
+          <w:sz w:val="22"/>
+          <w:szCs w:val="22"/>
+        </w:rPr>
+      </w:pPr>
+      <w:hyperlink w:anchor="_Toc8397311" w:history="1">
+        <w:r>
+          <w:rPr>
+            <w:rStyle w:val="Hyperlink"/>
+            <w:noProof/>
+          </w:rPr>
+          <w:t>2.3.3 Homepage</w:t>
+        </w:r>
+        <w:r>
+          <w:rPr>
+            <w:noProof/>
+            <w:webHidden/>
+          </w:rPr>
+          <w:tab/>
+        </w:r>
+        <w:r>
+          <w:rPr>
+            <w:noProof/>
+            <w:webHidden/>
+          </w:rPr>
+          <w:fldChar w:fldCharType="begin"/>
+        </w:r>
+        <w:r>
+          <w:rPr>
+            <w:noProof/>
+            <w:webHidden/>
+          </w:rPr>
+          <w:instrText xml:space="preserve"> PAGEREF _Toc8397311 \h </w:instrText>
+        </w:r>
+        <w:r>
+          <w:rPr>
+            <w:noProof/>
+            <w:webHidden/>
+          </w:rPr>
+        </w:r>
+        <w:r>
+          <w:rPr>
+            <w:noProof/>
+            <w:webHidden/>
+          </w:rPr>
+          <w:fldChar w:fldCharType="separate"/>
+        </w:r>
+        <w:r>
+          <w:rPr>
+            <w:noProof/>
+            <w:webHidden/>
+          </w:rPr>
+          <w:t>18</w:t>
+        </w:r>
+        <w:r>
+          <w:rPr>
+            <w:noProof/>
+            <w:webHidden/>
+          </w:rPr>
+          <w:fldChar w:fldCharType="end"/>
+        </w:r>
+      </w:hyperlink>
+    </w:p>
+    <w:p>
+      <w:pPr>
+        <w:pStyle w:val="TOC3"/>
+        <w:tabs>
+          <w:tab w:val="right" w:leader="underscore" w:pos="9350"/>
+        </w:tabs>
+        <w:rPr>
+          <w:rFonts w:eastAsiaTheme="minorEastAsia" w:cstheme="minorBidi"/>
+          <w:noProof/>
+          <w:sz w:val="22"/>
+          <w:szCs w:val="22"/>
+        </w:rPr>
+      </w:pPr>
+      <w:hyperlink w:anchor="_Toc8397312" w:history="1">
+        <w:r>
+          <w:rPr>
+            <w:rStyle w:val="Hyperlink"/>
+            <w:noProof/>
+          </w:rPr>
+          <w:t>2.3.4 Offers&amp;Promotions Page</w:t>
+        </w:r>
+        <w:r>
+          <w:rPr>
+            <w:noProof/>
+            <w:webHidden/>
+          </w:rPr>
+          <w:tab/>
+        </w:r>
+        <w:r>
+          <w:rPr>
+            <w:noProof/>
+            <w:webHidden/>
+          </w:rPr>
+          <w:fldChar w:fldCharType="begin"/>
+        </w:r>
+        <w:r>
+          <w:rPr>
+            <w:noProof/>
+            <w:webHidden/>
+          </w:rPr>
+          <w:instrText xml:space="preserve"> PAGEREF _Toc8397312 \h </w:instrText>
+        </w:r>
+        <w:r>
+          <w:rPr>
+            <w:noProof/>
+            <w:webHidden/>
+          </w:rPr>
+        </w:r>
+        <w:r>
+          <w:rPr>
+            <w:noProof/>
+            <w:webHidden/>
+          </w:rPr>
+          <w:fldChar w:fldCharType="separate"/>
+        </w:r>
+        <w:r>
+          <w:rPr>
+            <w:noProof/>
+            <w:webHidden/>
+          </w:rPr>
+          <w:t>19</w:t>
+        </w:r>
+        <w:r>
+          <w:rPr>
+            <w:noProof/>
+            <w:webHidden/>
+          </w:rPr>
+          <w:fldChar w:fldCharType="end"/>
+        </w:r>
+      </w:hyperlink>
+    </w:p>
+    <w:p>
+      <w:pPr>
+        <w:pStyle w:val="TOC3"/>
+        <w:tabs>
+          <w:tab w:val="right" w:leader="underscore" w:pos="9350"/>
+        </w:tabs>
+        <w:rPr>
+          <w:rFonts w:eastAsiaTheme="minorEastAsia" w:cstheme="minorBidi"/>
+          <w:noProof/>
+          <w:sz w:val="22"/>
+          <w:szCs w:val="22"/>
+        </w:rPr>
+      </w:pPr>
+      <w:hyperlink w:anchor="_Toc8397313" w:history="1">
+        <w:r>
+          <w:rPr>
+            <w:rStyle w:val="Hyperlink"/>
+            <w:noProof/>
+          </w:rPr>
+          <w:t>2.3.5 Menu Page</w:t>
+        </w:r>
+        <w:r>
+          <w:rPr>
+            <w:noProof/>
+            <w:webHidden/>
+          </w:rPr>
+          <w:tab/>
+        </w:r>
+        <w:r>
+          <w:rPr>
+            <w:noProof/>
+            <w:webHidden/>
+          </w:rPr>
+          <w:fldChar w:fldCharType="begin"/>
+        </w:r>
+        <w:r>
+          <w:rPr>
+            <w:noProof/>
+            <w:webHidden/>
+          </w:rPr>
+          <w:instrText xml:space="preserve"> PAGEREF _Toc8397313 \h </w:instrText>
+        </w:r>
+        <w:r>
+          <w:rPr>
+            <w:noProof/>
+            <w:webHidden/>
+          </w:rPr>
+        </w:r>
+        <w:r>
+          <w:rPr>
+            <w:noProof/>
+            <w:webHidden/>
+          </w:rPr>
+          <w:fldChar w:fldCharType="separate"/>
+        </w:r>
+        <w:r>
+          <w:rPr>
+            <w:noProof/>
+            <w:webHidden/>
+          </w:rPr>
+          <w:t>20</w:t>
+        </w:r>
+        <w:r>
+          <w:rPr>
+            <w:noProof/>
+            <w:webHidden/>
+          </w:rPr>
+          <w:fldChar w:fldCharType="end"/>
+        </w:r>
+      </w:hyperlink>
+    </w:p>
+    <w:p>
+      <w:pPr>
+        <w:pStyle w:val="TOC3"/>
+        <w:tabs>
+          <w:tab w:val="right" w:leader="underscore" w:pos="9350"/>
+        </w:tabs>
+        <w:rPr>
+          <w:rFonts w:eastAsiaTheme="minorEastAsia" w:cstheme="minorBidi"/>
+          <w:noProof/>
+          <w:sz w:val="22"/>
+          <w:szCs w:val="22"/>
+        </w:rPr>
+      </w:pPr>
+      <w:hyperlink w:anchor="_Toc8397314" w:history="1">
+        <w:r>
+          <w:rPr>
+            <w:rStyle w:val="Hyperlink"/>
+            <w:noProof/>
+          </w:rPr>
+          <w:t>2.3.6 User Account Page</w:t>
+        </w:r>
+        <w:r>
+          <w:rPr>
+            <w:noProof/>
+            <w:webHidden/>
+          </w:rPr>
+          <w:tab/>
+        </w:r>
+        <w:r>
+          <w:rPr>
+            <w:noProof/>
+            <w:webHidden/>
+          </w:rPr>
+          <w:fldChar w:fldCharType="begin"/>
+        </w:r>
+        <w:r>
+          <w:rPr>
+            <w:noProof/>
+            <w:webHidden/>
+          </w:rPr>
+          <w:instrText xml:space="preserve"> PAGEREF _Toc8397314 \h </w:instrText>
+        </w:r>
+        <w:r>
+          <w:rPr>
+            <w:noProof/>
+            <w:webHidden/>
+          </w:rPr>
+        </w:r>
+        <w:r>
+          <w:rPr>
+            <w:noProof/>
+            <w:webHidden/>
+          </w:rPr>
+          <w:fldChar w:fldCharType="separate"/>
+        </w:r>
+        <w:r>
+          <w:rPr>
+            <w:noProof/>
+            <w:webHidden/>
+          </w:rPr>
+          <w:t>21</w:t>
+        </w:r>
+        <w:r>
+          <w:rPr>
+            <w:noProof/>
+            <w:webHidden/>
+          </w:rPr>
+          <w:fldChar w:fldCharType="end"/>
+        </w:r>
+      </w:hyperlink>
+    </w:p>
+    <w:p>
+      <w:pPr>
+        <w:pStyle w:val="TOC3"/>
+        <w:tabs>
+          <w:tab w:val="right" w:leader="underscore" w:pos="9350"/>
+        </w:tabs>
+        <w:rPr>
+          <w:rFonts w:eastAsiaTheme="minorEastAsia" w:cstheme="minorBidi"/>
+          <w:noProof/>
+          <w:sz w:val="22"/>
+          <w:szCs w:val="22"/>
+        </w:rPr>
+      </w:pPr>
+      <w:hyperlink w:anchor="_Toc8397315" w:history="1">
+        <w:r>
+          <w:rPr>
+            <w:rStyle w:val="Hyperlink"/>
+            <w:noProof/>
+          </w:rPr>
+          <w:t>2.3.7 Admin Panel – Delete User Page</w:t>
+        </w:r>
+        <w:r>
+          <w:rPr>
+            <w:noProof/>
+            <w:webHidden/>
+          </w:rPr>
+          <w:tab/>
+        </w:r>
+        <w:r>
+          <w:rPr>
+            <w:noProof/>
+            <w:webHidden/>
+          </w:rPr>
+          <w:fldChar w:fldCharType="begin"/>
+        </w:r>
+        <w:r>
+          <w:rPr>
+            <w:noProof/>
+            <w:webHidden/>
+          </w:rPr>
+          <w:instrText xml:space="preserve"> PAGEREF _Toc8397315 \h </w:instrText>
+        </w:r>
+        <w:r>
+          <w:rPr>
+            <w:noProof/>
+            <w:webHidden/>
+          </w:rPr>
+        </w:r>
+        <w:r>
+          <w:rPr>
+            <w:noProof/>
+            <w:webHidden/>
+          </w:rPr>
+          <w:fldChar w:fldCharType="separate"/>
+        </w:r>
+        <w:r>
+          <w:rPr>
+            <w:noProof/>
+            <w:webHidden/>
+          </w:rPr>
+          <w:t>22</w:t>
+        </w:r>
+        <w:r>
+          <w:rPr>
+            <w:noProof/>
+            <w:webHidden/>
+          </w:rPr>
+          <w:fldChar w:fldCharType="end"/>
+        </w:r>
+      </w:hyperlink>
+    </w:p>
+    <w:p>
+      <w:pPr>
+        <w:pStyle w:val="TOC3"/>
+        <w:tabs>
+          <w:tab w:val="right" w:leader="underscore" w:pos="9350"/>
+        </w:tabs>
+        <w:rPr>
+          <w:rFonts w:eastAsiaTheme="minorEastAsia" w:cstheme="minorBidi"/>
+          <w:noProof/>
+          <w:sz w:val="22"/>
+          <w:szCs w:val="22"/>
+        </w:rPr>
+      </w:pPr>
+      <w:hyperlink w:anchor="_Toc8397316" w:history="1">
+        <w:r>
+          <w:rPr>
+            <w:rStyle w:val="Hyperlink"/>
+            <w:noProof/>
+          </w:rPr>
+          <w:t>2.3.8 Admin Panel – Add Menu Page</w:t>
+        </w:r>
+        <w:r>
+          <w:rPr>
+            <w:noProof/>
+            <w:webHidden/>
+          </w:rPr>
+          <w:tab/>
+        </w:r>
+        <w:r>
+          <w:rPr>
+            <w:noProof/>
+            <w:webHidden/>
+          </w:rPr>
+          <w:fldChar w:fldCharType="begin"/>
+        </w:r>
+        <w:r>
+          <w:rPr>
+            <w:noProof/>
+            <w:webHidden/>
+          </w:rPr>
+          <w:instrText xml:space="preserve"> PAGEREF _Toc8397316 \h </w:instrText>
+        </w:r>
+        <w:r>
+          <w:rPr>
+            <w:noProof/>
+            <w:webHidden/>
+          </w:rPr>
+        </w:r>
+        <w:r>
+          <w:rPr>
+            <w:noProof/>
+            <w:webHidden/>
+          </w:rPr>
+          <w:fldChar w:fldCharType="separate"/>
+        </w:r>
+        <w:r>
+          <w:rPr>
+            <w:noProof/>
+            <w:webHidden/>
+          </w:rPr>
+          <w:t>23</w:t>
+        </w:r>
+        <w:r>
+          <w:rPr>
+            <w:noProof/>
+            <w:webHidden/>
+          </w:rPr>
+          <w:fldChar w:fldCharType="end"/>
+        </w:r>
+      </w:hyperlink>
+    </w:p>
+    <w:p>
       <w:r>
         <w:fldChar w:fldCharType="end"/>
       </w:r>
+      <w:r>
+        <w:br w:type="page"/>
+      </w:r>
     </w:p>
+    <w:p/>
+    <w:p/>
+    <w:p/>
     <w:p/>
     <w:p>
       <w:r>
@@ -3230,8 +3005,11 @@
           <w:szCs w:val="40"/>
         </w:rPr>
       </w:pPr>
-      <w:bookmarkStart w:id="0" w:name="_Toc7816147"/>
-      <w:bookmarkStart w:id="1" w:name="_Toc8222440"/>
+      <w:bookmarkStart w:id="1" w:name="_Toc7816147"/>
+      <w:bookmarkStart w:id="2" w:name="_Toc8396894"/>
+      <w:bookmarkStart w:id="3" w:name="_Toc8396917"/>
+      <w:bookmarkStart w:id="4" w:name="_Toc8396941"/>
+      <w:bookmarkStart w:id="5" w:name="_Toc8397294"/>
       <w:r>
         <w:rPr>
           <w:color w:val="002060"/>
@@ -3240,18 +3018,19 @@
         </w:rPr>
         <w:t>Introduction</w:t>
       </w:r>
-      <w:bookmarkEnd w:id="0"/>
       <w:bookmarkEnd w:id="1"/>
+      <w:bookmarkEnd w:id="2"/>
+      <w:bookmarkEnd w:id="3"/>
+      <w:bookmarkEnd w:id="4"/>
+      <w:bookmarkEnd w:id="5"/>
     </w:p>
     <w:p>
       <w:r>
         <w:t xml:space="preserve">The Software Design Document to provide documentation which will be used to aid in software development by providing the details for how the software should be built. Within the Software Design Document are narrative and graphical documentation of the software design for the project including use case models, sequence diagrams, object behavior models, and other supporting requirement </w:t>
       </w:r>
-      <w:proofErr w:type="gramStart"/>
-      <w:r>
-        <w:t>information.</w:t>
-      </w:r>
-      <w:proofErr w:type="gramEnd"/>
+      <w:r>
+        <w:t xml:space="preserve">information. </w:t>
+      </w:r>
     </w:p>
     <w:p/>
     <w:p>
@@ -3264,13 +3043,17 @@
         <w:ind w:left="480"/>
         <w:jc w:val="both"/>
       </w:pPr>
-      <w:bookmarkStart w:id="2" w:name="_Toc7816148"/>
-      <w:bookmarkStart w:id="3" w:name="_Toc8222441"/>
+      <w:bookmarkStart w:id="6" w:name="_Toc7816148"/>
+      <w:bookmarkStart w:id="7" w:name="_Toc8396895"/>
+      <w:bookmarkStart w:id="8" w:name="_Toc8396918"/>
+      <w:bookmarkStart w:id="9" w:name="_Toc8397295"/>
       <w:r>
         <w:t>Document Purpose</w:t>
       </w:r>
-      <w:bookmarkEnd w:id="2"/>
-      <w:bookmarkEnd w:id="3"/>
+      <w:bookmarkEnd w:id="6"/>
+      <w:bookmarkEnd w:id="7"/>
+      <w:bookmarkEnd w:id="8"/>
+      <w:bookmarkEnd w:id="9"/>
     </w:p>
     <w:p>
       <w:pPr>
@@ -3279,15 +3062,7 @@
         <w:jc w:val="both"/>
       </w:pPr>
       <w:r>
-        <w:t xml:space="preserve">The purpose of the Software Design Document is to provide a description of the design of a system fully enough to allow for software development to proceed with an understanding of what is to be built and how it is expected to </w:t>
-      </w:r>
-      <w:proofErr w:type="spellStart"/>
-      <w:r>
-        <w:t>built</w:t>
-      </w:r>
-      <w:proofErr w:type="spellEnd"/>
-      <w:r>
-        <w:t>. The Software Design Document provides information necessary to provide description of the details for the software and system to be built.</w:t>
+        <w:t>The purpose of the Software Design Document is to provide a description of the design of a system fully enough to allow for software development to proceed with an understanding of what is to be built and how it is expected to built. The Software Design Document provides information necessary to provide description of the details for the software and system to be built.</w:t>
       </w:r>
     </w:p>
     <w:p>
@@ -3305,16 +3080,20 @@
           <w:szCs w:val="32"/>
         </w:rPr>
       </w:pPr>
-      <w:bookmarkStart w:id="4" w:name="_Toc7816149"/>
-      <w:bookmarkStart w:id="5" w:name="_Toc8222442"/>
+      <w:bookmarkStart w:id="10" w:name="_Toc7816149"/>
+      <w:bookmarkStart w:id="11" w:name="_Toc8396896"/>
+      <w:bookmarkStart w:id="12" w:name="_Toc8396919"/>
+      <w:bookmarkStart w:id="13" w:name="_Toc8397296"/>
       <w:r>
         <w:rPr>
           <w:szCs w:val="32"/>
         </w:rPr>
         <w:t>1.2 Project Overview</w:t>
       </w:r>
-      <w:bookmarkEnd w:id="4"/>
-      <w:bookmarkEnd w:id="5"/>
+      <w:bookmarkEnd w:id="10"/>
+      <w:bookmarkEnd w:id="11"/>
+      <w:bookmarkEnd w:id="12"/>
+      <w:bookmarkEnd w:id="13"/>
     </w:p>
     <w:p>
       <w:pPr>
@@ -3370,14 +3149,18 @@
           <w:szCs w:val="32"/>
         </w:rPr>
       </w:pPr>
-      <w:bookmarkStart w:id="6" w:name="_Toc8222443"/>
+      <w:bookmarkStart w:id="14" w:name="_Toc8396897"/>
+      <w:bookmarkStart w:id="15" w:name="_Toc8396920"/>
+      <w:bookmarkStart w:id="16" w:name="_Toc8397297"/>
       <w:r>
         <w:rPr>
           <w:szCs w:val="32"/>
         </w:rPr>
         <w:t>1.3 Document Scope</w:t>
       </w:r>
-      <w:bookmarkEnd w:id="6"/>
+      <w:bookmarkEnd w:id="14"/>
+      <w:bookmarkEnd w:id="15"/>
+      <w:bookmarkEnd w:id="16"/>
     </w:p>
     <w:p>
       <w:pPr>
@@ -3395,14 +3178,18 @@
           <w:szCs w:val="32"/>
         </w:rPr>
       </w:pPr>
-      <w:bookmarkStart w:id="7" w:name="_Toc8222444"/>
+      <w:bookmarkStart w:id="17" w:name="_Toc8396898"/>
+      <w:bookmarkStart w:id="18" w:name="_Toc8396921"/>
+      <w:bookmarkStart w:id="19" w:name="_Toc8397298"/>
       <w:r>
         <w:rPr>
           <w:szCs w:val="32"/>
         </w:rPr>
         <w:t>1.4 Document Audience</w:t>
       </w:r>
-      <w:bookmarkEnd w:id="7"/>
+      <w:bookmarkEnd w:id="17"/>
+      <w:bookmarkEnd w:id="18"/>
+      <w:bookmarkEnd w:id="19"/>
     </w:p>
     <w:p>
       <w:pPr>
@@ -3479,7 +3266,9 @@
           <w:szCs w:val="40"/>
         </w:rPr>
       </w:pPr>
-      <w:bookmarkStart w:id="8" w:name="_Toc8222445"/>
+      <w:bookmarkStart w:id="20" w:name="_Toc8396899"/>
+      <w:bookmarkStart w:id="21" w:name="_Toc8396922"/>
+      <w:bookmarkStart w:id="22" w:name="_Toc8397299"/>
       <w:r>
         <w:rPr>
           <w:color w:val="002060"/>
@@ -3489,7 +3278,9 @@
         <w:lastRenderedPageBreak/>
         <w:t>System Architectural Design</w:t>
       </w:r>
-      <w:bookmarkEnd w:id="8"/>
+      <w:bookmarkEnd w:id="20"/>
+      <w:bookmarkEnd w:id="21"/>
+      <w:bookmarkEnd w:id="22"/>
       <w:r>
         <w:rPr>
           <w:color w:val="002060"/>
@@ -3512,11 +3303,15 @@
       <w:r>
         <w:t xml:space="preserve"> </w:t>
       </w:r>
-      <w:bookmarkStart w:id="9" w:name="_Toc8222446"/>
+      <w:bookmarkStart w:id="23" w:name="_Toc8396900"/>
+      <w:bookmarkStart w:id="24" w:name="_Toc8396923"/>
+      <w:bookmarkStart w:id="25" w:name="_Toc8397300"/>
       <w:r>
         <w:t>High Level System Architecture</w:t>
       </w:r>
-      <w:bookmarkEnd w:id="9"/>
+      <w:bookmarkEnd w:id="23"/>
+      <w:bookmarkEnd w:id="24"/>
+      <w:bookmarkEnd w:id="25"/>
     </w:p>
     <w:p/>
     <w:p>
@@ -3533,7 +3328,7 @@
           <w:noProof/>
         </w:rPr>
         <w:drawing>
-          <wp:inline distT="0" distB="0" distL="0" distR="0" wp14:anchorId="34EE375E" wp14:editId="31CEE8AA">
+          <wp:inline distT="0" distB="0" distL="0" distR="0" wp14:anchorId="16E8DAC3" wp14:editId="7E1D19E4">
             <wp:extent cx="6181725" cy="3609975"/>
             <wp:effectExtent l="0" t="0" r="9525" b="9525"/>
             <wp:docPr id="2" name="Picture 2" descr="C:\Users\iti\Downloads\Foodies_Architecture_diagram (1).png"/>
@@ -3617,6 +3412,9 @@
       <w:r>
         <w:t>Foodies Sys Architecture</w:t>
       </w:r>
+      <w:r>
+        <w:t xml:space="preserve"> Diagram</w:t>
+      </w:r>
     </w:p>
     <w:p>
       <w:r>
@@ -3637,11 +3435,15 @@
         <w:lastRenderedPageBreak/>
         <w:t xml:space="preserve"> </w:t>
       </w:r>
-      <w:bookmarkStart w:id="10" w:name="_Toc8222447"/>
+      <w:bookmarkStart w:id="26" w:name="_Toc8396901"/>
+      <w:bookmarkStart w:id="27" w:name="_Toc8396924"/>
+      <w:bookmarkStart w:id="28" w:name="_Toc8397301"/>
       <w:r>
         <w:t>Use Case Diagram</w:t>
       </w:r>
-      <w:bookmarkEnd w:id="10"/>
+      <w:bookmarkEnd w:id="26"/>
+      <w:bookmarkEnd w:id="27"/>
+      <w:bookmarkEnd w:id="28"/>
       <w:r>
         <w:t xml:space="preserve"> </w:t>
       </w:r>
@@ -3655,7 +3457,7 @@
           <w:noProof/>
         </w:rPr>
         <w:drawing>
-          <wp:inline distT="0" distB="0" distL="0" distR="0" wp14:anchorId="392731E1" wp14:editId="2FB16758">
+          <wp:inline distT="0" distB="0" distL="0" distR="0" wp14:anchorId="3D7742BA" wp14:editId="2347C000">
             <wp:extent cx="5943600" cy="3180715"/>
             <wp:effectExtent l="0" t="0" r="0" b="635"/>
             <wp:docPr id="1" name="Picture 1"/>
@@ -3702,7 +3504,7 @@
         <w:pStyle w:val="Caption"/>
         <w:jc w:val="center"/>
       </w:pPr>
-      <w:bookmarkStart w:id="11" w:name="_Toc8075730"/>
+      <w:bookmarkStart w:id="29" w:name="_Toc8075730"/>
       <w:r>
         <w:t xml:space="preserve">Figure </w:t>
       </w:r>
@@ -3728,11 +3530,23 @@
         <w:fldChar w:fldCharType="end"/>
       </w:r>
       <w:r>
-        <w:t xml:space="preserve"> Foodies_Sys_UseCas</w:t>
-      </w:r>
-      <w:bookmarkEnd w:id="11"/>
+        <w:t xml:space="preserve"> Foodies Sys </w:t>
+      </w:r>
+      <w:r>
+        <w:t>Use</w:t>
+      </w:r>
+      <w:r>
+        <w:t xml:space="preserve"> </w:t>
+      </w:r>
+      <w:r>
+        <w:t>Cas</w:t>
+      </w:r>
+      <w:bookmarkEnd w:id="29"/>
       <w:r>
         <w:t>e</w:t>
+      </w:r>
+      <w:r>
+        <w:t xml:space="preserve"> Diagram</w:t>
       </w:r>
     </w:p>
     <w:p/>
@@ -3753,17 +3567,17 @@
     <w:p>
       <w:pPr>
         <w:pStyle w:val="Heading3"/>
+        <w:numPr>
+          <w:ilvl w:val="2"/>
+          <w:numId w:val="2"/>
+        </w:numPr>
         <w:rPr>
           <w:lang w:bidi="ar-EG"/>
         </w:rPr>
       </w:pPr>
-      <w:bookmarkStart w:id="12" w:name="_Toc8222448"/>
-      <w:r>
-        <w:rPr>
-          <w:lang w:bidi="ar-EG"/>
-        </w:rPr>
-        <w:t xml:space="preserve">2.2.1 </w:t>
-      </w:r>
+      <w:bookmarkStart w:id="30" w:name="_Toc8396902"/>
+      <w:bookmarkStart w:id="31" w:name="_Toc8396925"/>
+      <w:bookmarkStart w:id="32" w:name="_Toc8397302"/>
       <w:r>
         <w:rPr>
           <w:lang w:bidi="ar-EG"/>
@@ -3776,7 +3590,16 @@
         </w:rPr>
         <w:t>:</w:t>
       </w:r>
-      <w:bookmarkEnd w:id="12"/>
+      <w:bookmarkEnd w:id="30"/>
+      <w:bookmarkEnd w:id="31"/>
+      <w:bookmarkEnd w:id="32"/>
+    </w:p>
+    <w:p>
+      <w:pPr>
+        <w:rPr>
+          <w:lang w:bidi="ar-EG"/>
+        </w:rPr>
+      </w:pPr>
     </w:p>
     <w:p>
       <w:pPr>
@@ -3785,12 +3608,16 @@
           <w:lang w:bidi="ar-EG"/>
         </w:rPr>
       </w:pPr>
+      <w:bookmarkStart w:id="33" w:name="_Toc8396903"/>
+      <w:bookmarkStart w:id="34" w:name="_Toc8397303"/>
       <w:r>
         <w:rPr>
           <w:lang w:bidi="ar-EG"/>
         </w:rPr>
         <w:t>2.2.1.1 Register Use Case Scenario:</w:t>
       </w:r>
+      <w:bookmarkEnd w:id="33"/>
+      <w:bookmarkEnd w:id="34"/>
     </w:p>
     <w:tbl>
       <w:tblPr>
@@ -4793,6 +4620,7 @@
               <w:rPr>
                 <w:lang w:bidi="ar-EG"/>
               </w:rPr>
+              <w:lastRenderedPageBreak/>
               <w:t>Steps</w:t>
             </w:r>
           </w:p>
@@ -5108,7 +4936,7 @@
           <w:lang w:bidi="ar-EG"/>
         </w:rPr>
       </w:pPr>
-      <w:bookmarkStart w:id="13" w:name="Table_1_Register_Use_Case_Scenario"/>
+      <w:bookmarkStart w:id="35" w:name="Table_1_Register_Use_Case_Scenario"/>
       <w:r>
         <w:rPr>
           <w:color w:val="000000"/>
@@ -5118,7 +4946,7 @@
         </w:rPr>
         <w:t>Table 1: Register Use Case Scenario</w:t>
       </w:r>
-      <w:bookmarkEnd w:id="13"/>
+      <w:bookmarkEnd w:id="35"/>
       <w:r>
         <w:rPr>
           <w:color w:val="000000"/>
@@ -5149,6 +4977,8 @@
           <w:lang w:bidi="ar-EG"/>
         </w:rPr>
       </w:pPr>
+      <w:bookmarkStart w:id="36" w:name="_Toc8396904"/>
+      <w:bookmarkStart w:id="37" w:name="_Toc8397304"/>
       <w:r>
         <w:rPr>
           <w:lang w:bidi="ar-EG"/>
@@ -5161,6 +4991,8 @@
         </w:rPr>
         <w:t xml:space="preserve"> Login Use Case Scenario:</w:t>
       </w:r>
+      <w:bookmarkEnd w:id="36"/>
+      <w:bookmarkEnd w:id="37"/>
     </w:p>
     <w:p>
       <w:pPr>
@@ -5680,7 +5512,6 @@
                     <w:rPr>
                       <w:lang w:bidi="ar-EG"/>
                     </w:rPr>
-                    <w:lastRenderedPageBreak/>
                     <w:t xml:space="preserve">3.1- The System navigate to restaurants page if the user is normal user and direct to User profiles page if as admin. </w:t>
                   </w:r>
                 </w:p>
@@ -6417,6 +6248,8 @@
           <w:lang w:bidi="ar-EG"/>
         </w:rPr>
       </w:pPr>
+      <w:bookmarkStart w:id="38" w:name="_Toc8396905"/>
+      <w:bookmarkStart w:id="39" w:name="_Toc8397305"/>
       <w:r>
         <w:rPr>
           <w:lang w:bidi="ar-EG"/>
@@ -6442,6 +6275,8 @@
         </w:rPr>
         <w:t>Use Case Scenario:</w:t>
       </w:r>
+      <w:bookmarkEnd w:id="38"/>
+      <w:bookmarkEnd w:id="39"/>
     </w:p>
     <w:p>
       <w:pPr>
@@ -7330,6 +7165,8 @@
           <w:lang w:bidi="ar-EG"/>
         </w:rPr>
       </w:pPr>
+      <w:bookmarkStart w:id="40" w:name="_Toc8396906"/>
+      <w:bookmarkStart w:id="41" w:name="_Toc8397306"/>
       <w:r>
         <w:rPr>
           <w:lang w:bidi="ar-EG"/>
@@ -7337,6 +7174,8 @@
         <w:lastRenderedPageBreak/>
         <w:t>2.2.1.4 View Profile Page Use Case Scenario:</w:t>
       </w:r>
+      <w:bookmarkEnd w:id="40"/>
+      <w:bookmarkEnd w:id="41"/>
     </w:p>
     <w:p>
       <w:pPr>
@@ -7884,21 +7723,7 @@
               <w:rPr>
                 <w:lang w:bidi="ar-EG"/>
               </w:rPr>
-              <w:t xml:space="preserve">The system display user’s profile with user’s (User </w:t>
-            </w:r>
-            <w:proofErr w:type="gramStart"/>
-            <w:r>
-              <w:rPr>
-                <w:lang w:bidi="ar-EG"/>
-              </w:rPr>
-              <w:t>Id ,</w:t>
-            </w:r>
-            <w:proofErr w:type="gramEnd"/>
-            <w:r>
-              <w:rPr>
-                <w:lang w:bidi="ar-EG"/>
-              </w:rPr>
-              <w:t xml:space="preserve"> Email , Photo, Loyalty Points).</w:t>
+              <w:t>The system display user’s profile with user’s (User Id , Email , Photo, Loyalty Points).</w:t>
             </w:r>
           </w:p>
         </w:tc>
@@ -8021,31 +7846,17 @@
           <w:lang w:bidi="ar-EG"/>
         </w:rPr>
       </w:pPr>
+      <w:bookmarkStart w:id="42" w:name="_Toc8396907"/>
+      <w:bookmarkStart w:id="43" w:name="_Toc8397307"/>
       <w:r>
         <w:rPr>
           <w:lang w:bidi="ar-EG"/>
         </w:rPr>
         <w:lastRenderedPageBreak/>
-        <w:t>2.2.1.5</w:t>
-      </w:r>
-      <w:r>
-        <w:rPr>
-          <w:lang w:bidi="ar-EG"/>
-        </w:rPr>
-        <w:t xml:space="preserve"> View </w:t>
-      </w:r>
-      <w:r>
-        <w:rPr>
-          <w:lang w:bidi="ar-EG"/>
-        </w:rPr>
-        <w:t xml:space="preserve">restaurant information </w:t>
-      </w:r>
-      <w:r>
-        <w:rPr>
-          <w:lang w:bidi="ar-EG"/>
-        </w:rPr>
-        <w:t>Use Case Scenario:</w:t>
-      </w:r>
+        <w:t>2.2.1.5 View restaurant information Use Case Scenario:</w:t>
+      </w:r>
+      <w:bookmarkEnd w:id="42"/>
+      <w:bookmarkEnd w:id="43"/>
     </w:p>
     <w:p>
       <w:pPr>
@@ -8489,16 +8300,8 @@
                     <w:rPr>
                       <w:lang w:bidi="ar-EG"/>
                     </w:rPr>
-                    <w:t xml:space="preserve">the restaurant’s information </w:t>
+                    <w:t>the restaurant’s information (Phone Number, Location, Name, Menu, etc.).</w:t>
                   </w:r>
-                  <w:r>
-                    <w:rPr>
-                      <w:lang w:bidi="ar-EG"/>
-                    </w:rPr>
-                    <w:t>(Phone Number, Location, Name, Menu, etc.).</w:t>
-                  </w:r>
-                  <w:bookmarkStart w:id="14" w:name="_GoBack"/>
-                  <w:bookmarkEnd w:id="14"/>
                 </w:p>
               </w:tc>
               <w:tc>
@@ -8773,11 +8576,15 @@
           <w:numId w:val="2"/>
         </w:numPr>
       </w:pPr>
-      <w:bookmarkStart w:id="15" w:name="_Toc8222449"/>
+      <w:bookmarkStart w:id="44" w:name="_Toc8396908"/>
+      <w:bookmarkStart w:id="45" w:name="_Toc8396926"/>
+      <w:bookmarkStart w:id="46" w:name="_Toc8397308"/>
       <w:r>
         <w:t>Wireframes</w:t>
       </w:r>
-      <w:bookmarkEnd w:id="15"/>
+      <w:bookmarkEnd w:id="44"/>
+      <w:bookmarkEnd w:id="45"/>
+      <w:bookmarkEnd w:id="46"/>
     </w:p>
     <w:p>
       <w:pPr>
@@ -8791,19 +8598,18 @@
       <w:pPr>
         <w:pStyle w:val="Heading3"/>
       </w:pPr>
-      <w:bookmarkStart w:id="16" w:name="_Toc8222450"/>
+      <w:bookmarkStart w:id="47" w:name="_Toc8396909"/>
+      <w:bookmarkStart w:id="48" w:name="_Toc8396927"/>
+      <w:bookmarkStart w:id="49" w:name="_Toc8397309"/>
       <w:r>
         <w:t xml:space="preserve">2.3.1 </w:t>
       </w:r>
-      <w:proofErr w:type="spellStart"/>
-      <w:r>
-        <w:t>Signin</w:t>
-      </w:r>
-      <w:proofErr w:type="spellEnd"/>
-      <w:r>
-        <w:t xml:space="preserve"> Page</w:t>
-      </w:r>
-      <w:bookmarkEnd w:id="16"/>
+      <w:r>
+        <w:t>Signin Page</w:t>
+      </w:r>
+      <w:bookmarkEnd w:id="47"/>
+      <w:bookmarkEnd w:id="48"/>
+      <w:bookmarkEnd w:id="49"/>
     </w:p>
     <w:p>
       <w:pPr>
@@ -8867,7 +8673,7 @@
       </w:pPr>
       <w:r>
         <w:pict>
-          <v:shape id="_x0000_i1025" type="#_x0000_t75" style="width:467.85pt;height:327.5pt">
+          <v:shape id="_x0000_i1032" type="#_x0000_t75" style="width:467.85pt;height:327.5pt">
             <v:imagedata r:id="rId13" o:title="Foodies_SignIN"/>
           </v:shape>
         </w:pict>
@@ -8917,12 +8723,16 @@
       <w:pPr>
         <w:pStyle w:val="Heading3"/>
       </w:pPr>
-      <w:bookmarkStart w:id="17" w:name="_Toc8222451"/>
+      <w:bookmarkStart w:id="50" w:name="_Toc8396910"/>
+      <w:bookmarkStart w:id="51" w:name="_Toc8396928"/>
+      <w:bookmarkStart w:id="52" w:name="_Toc8397310"/>
       <w:r>
         <w:lastRenderedPageBreak/>
         <w:t>2.3.2 Create Account Page</w:t>
       </w:r>
-      <w:bookmarkEnd w:id="17"/>
+      <w:bookmarkEnd w:id="50"/>
+      <w:bookmarkEnd w:id="51"/>
+      <w:bookmarkEnd w:id="52"/>
     </w:p>
     <w:p/>
     <w:p>
@@ -8976,21 +8786,13 @@
         <w:t>User with no registered account</w:t>
       </w:r>
       <w:r>
-        <w:t xml:space="preserve"> can navigate to the “Create Account” Page and register with a </w:t>
-      </w:r>
-      <w:proofErr w:type="spellStart"/>
-      <w:r>
-        <w:t>UserID</w:t>
-      </w:r>
-      <w:proofErr w:type="spellEnd"/>
-      <w:r>
-        <w:t>, an email and a password.</w:t>
+        <w:t xml:space="preserve"> can navigate to the “Create Account” Page and register with a UserID, an email and a password.</w:t>
       </w:r>
     </w:p>
     <w:p>
       <w:r>
         <w:pict>
-          <v:shape id="_x0000_i1026" type="#_x0000_t75" style="width:467.75pt;height:352.25pt">
+          <v:shape id="_x0000_i1031" type="#_x0000_t75" style="width:467.75pt;height:352.25pt">
             <v:imagedata r:id="rId14" o:title="Foodies_CreateAccount"/>
           </v:shape>
         </w:pict>
@@ -9008,12 +8810,16 @@
       <w:pPr>
         <w:pStyle w:val="Heading3"/>
       </w:pPr>
-      <w:bookmarkStart w:id="18" w:name="_Toc8222452"/>
+      <w:bookmarkStart w:id="53" w:name="_Toc8396911"/>
+      <w:bookmarkStart w:id="54" w:name="_Toc8396929"/>
+      <w:bookmarkStart w:id="55" w:name="_Toc8397311"/>
       <w:r>
         <w:lastRenderedPageBreak/>
         <w:t>2.3.3 Homepage</w:t>
       </w:r>
-      <w:bookmarkEnd w:id="18"/>
+      <w:bookmarkEnd w:id="53"/>
+      <w:bookmarkEnd w:id="54"/>
+      <w:bookmarkEnd w:id="55"/>
     </w:p>
     <w:p/>
     <w:p>
@@ -9097,7 +8903,7 @@
     <w:p>
       <w:r>
         <w:pict>
-          <v:shape id="_x0000_i1027" type="#_x0000_t75" style="width:467.3pt;height:293.2pt">
+          <v:shape id="_x0000_i1030" type="#_x0000_t75" style="width:467.3pt;height:293.2pt">
             <v:imagedata r:id="rId15" o:title="Foodies_Homepage"/>
           </v:shape>
         </w:pict>
@@ -9112,20 +8918,16 @@
       <w:pPr>
         <w:pStyle w:val="Heading3"/>
       </w:pPr>
-      <w:bookmarkStart w:id="19" w:name="_Toc8222453"/>
+      <w:bookmarkStart w:id="56" w:name="_Toc8396912"/>
+      <w:bookmarkStart w:id="57" w:name="_Toc8396930"/>
+      <w:bookmarkStart w:id="58" w:name="_Toc8397312"/>
       <w:r>
         <w:lastRenderedPageBreak/>
-        <w:t xml:space="preserve">2.3.4 </w:t>
-      </w:r>
-      <w:proofErr w:type="spellStart"/>
-      <w:r>
-        <w:t>Offers&amp;Promotions</w:t>
-      </w:r>
-      <w:proofErr w:type="spellEnd"/>
-      <w:r>
-        <w:t xml:space="preserve"> Page</w:t>
-      </w:r>
-      <w:bookmarkEnd w:id="19"/>
+        <w:t>2.3.4 Offers&amp;Promotions Page</w:t>
+      </w:r>
+      <w:bookmarkEnd w:id="56"/>
+      <w:bookmarkEnd w:id="57"/>
+      <w:bookmarkEnd w:id="58"/>
     </w:p>
     <w:p/>
     <w:p>
@@ -9185,7 +8987,7 @@
       </w:pPr>
       <w:r>
         <w:pict>
-          <v:shape id="_x0000_i1028" type="#_x0000_t75" style="width:467.65pt;height:491.75pt">
+          <v:shape id="_x0000_i1029" type="#_x0000_t75" style="width:467.65pt;height:491.75pt">
             <v:imagedata r:id="rId16" o:title="Foodies_Offers"/>
           </v:shape>
         </w:pict>
@@ -9198,12 +9000,16 @@
       <w:pPr>
         <w:pStyle w:val="Heading3"/>
       </w:pPr>
-      <w:bookmarkStart w:id="20" w:name="_Toc8222454"/>
+      <w:bookmarkStart w:id="59" w:name="_Toc8396913"/>
+      <w:bookmarkStart w:id="60" w:name="_Toc8396931"/>
+      <w:bookmarkStart w:id="61" w:name="_Toc8397313"/>
       <w:r>
         <w:lastRenderedPageBreak/>
         <w:t>2.3.5 Menu Page</w:t>
       </w:r>
-      <w:bookmarkEnd w:id="20"/>
+      <w:bookmarkEnd w:id="59"/>
+      <w:bookmarkEnd w:id="60"/>
+      <w:bookmarkEnd w:id="61"/>
     </w:p>
     <w:p/>
     <w:p>
@@ -9260,7 +9066,7 @@
     <w:p>
       <w:r>
         <w:pict>
-          <v:shape id="_x0000_i1029" type="#_x0000_t75" style="width:438.7pt;height:479.4pt">
+          <v:shape id="_x0000_i1028" type="#_x0000_t75" style="width:438.7pt;height:479.4pt">
             <v:imagedata r:id="rId17" o:title="Foodies_Menu"/>
           </v:shape>
         </w:pict>
@@ -9270,12 +9076,16 @@
       <w:pPr>
         <w:pStyle w:val="Heading3"/>
       </w:pPr>
-      <w:bookmarkStart w:id="21" w:name="_Toc8222455"/>
+      <w:bookmarkStart w:id="62" w:name="_Toc8396914"/>
+      <w:bookmarkStart w:id="63" w:name="_Toc8396932"/>
+      <w:bookmarkStart w:id="64" w:name="_Toc8397314"/>
       <w:r>
         <w:lastRenderedPageBreak/>
         <w:t>2.3.6 User Account Page</w:t>
       </w:r>
-      <w:bookmarkEnd w:id="21"/>
+      <w:bookmarkEnd w:id="62"/>
+      <w:bookmarkEnd w:id="63"/>
+      <w:bookmarkEnd w:id="64"/>
     </w:p>
     <w:p/>
     <w:p>
@@ -9338,7 +9148,7 @@
     <w:p>
       <w:r>
         <w:pict>
-          <v:shape id="_x0000_i1030" type="#_x0000_t75" style="width:467.75pt;height:352.25pt">
+          <v:shape id="_x0000_i1027" type="#_x0000_t75" style="width:467.75pt;height:352.25pt">
             <v:imagedata r:id="rId18" o:title="Foodies_UserAccount"/>
           </v:shape>
         </w:pict>
@@ -9353,12 +9163,16 @@
       <w:pPr>
         <w:pStyle w:val="Heading3"/>
       </w:pPr>
-      <w:bookmarkStart w:id="22" w:name="_Toc8222456"/>
+      <w:bookmarkStart w:id="65" w:name="_Toc8396915"/>
+      <w:bookmarkStart w:id="66" w:name="_Toc8396933"/>
+      <w:bookmarkStart w:id="67" w:name="_Toc8397315"/>
       <w:r>
         <w:lastRenderedPageBreak/>
         <w:t>2.3.7 Admin Panel – Delete User Page</w:t>
       </w:r>
-      <w:bookmarkEnd w:id="22"/>
+      <w:bookmarkEnd w:id="65"/>
+      <w:bookmarkEnd w:id="66"/>
+      <w:bookmarkEnd w:id="67"/>
     </w:p>
     <w:p/>
     <w:p>
@@ -9411,11 +9225,9 @@
       <w:r>
         <w:t xml:space="preserve">Admin can delete users by providing a </w:t>
       </w:r>
-      <w:proofErr w:type="spellStart"/>
-      <w:r>
-        <w:t>UserID</w:t>
-      </w:r>
-      <w:proofErr w:type="spellEnd"/>
+      <w:r>
+        <w:t>User ID</w:t>
+      </w:r>
       <w:r>
         <w:t>, click on “Search” then click on “Delete” Button</w:t>
       </w:r>
@@ -9423,7 +9235,7 @@
     <w:p>
       <w:r>
         <w:pict>
-          <v:shape id="_x0000_i1031" type="#_x0000_t75" style="width:467.85pt;height:265.55pt">
+          <v:shape id="_x0000_i1026" type="#_x0000_t75" style="width:467.85pt;height:265.55pt">
             <v:imagedata r:id="rId19" o:title="Foodies_Admin-Delete" cropbottom="31519f"/>
           </v:shape>
         </w:pict>
@@ -9442,12 +9254,16 @@
       <w:pPr>
         <w:pStyle w:val="Heading3"/>
       </w:pPr>
-      <w:bookmarkStart w:id="23" w:name="_Toc8222457"/>
+      <w:bookmarkStart w:id="68" w:name="_Toc8396916"/>
+      <w:bookmarkStart w:id="69" w:name="_Toc8396934"/>
+      <w:bookmarkStart w:id="70" w:name="_Toc8397316"/>
       <w:r>
         <w:lastRenderedPageBreak/>
         <w:t>2.3.8 Admin Panel – Add Menu Page</w:t>
       </w:r>
-      <w:bookmarkEnd w:id="23"/>
+      <w:bookmarkEnd w:id="68"/>
+      <w:bookmarkEnd w:id="69"/>
+      <w:bookmarkEnd w:id="70"/>
     </w:p>
     <w:p/>
     <w:p>
@@ -9504,7 +9320,7 @@
     <w:p>
       <w:r>
         <w:pict>
-          <v:shape id="_x0000_i1032" type="#_x0000_t75" style="width:443.2pt;height:484.35pt">
+          <v:shape id="_x0000_i1025" type="#_x0000_t75" style="width:443.2pt;height:484.35pt">
             <v:imagedata r:id="rId20" o:title="Foodies_AddMenu"/>
           </v:shape>
         </w:pict>
@@ -9594,7 +9410,7 @@
           <w:rPr>
             <w:noProof/>
           </w:rPr>
-          <w:t>14</w:t>
+          <w:t>20</w:t>
         </w:r>
         <w:r>
           <w:rPr>
@@ -9933,7 +9749,7 @@
         <v:path o:extrusionok="f" gradientshapeok="t" o:connecttype="rect"/>
         <o:lock v:ext="edit" aspectratio="t"/>
       </v:shapetype>
-      <v:shape id="_x0000_i1036" type="#_x0000_t75" style="width:11.25pt;height:11.25pt" o:bullet="t">
+      <v:shape id="_x0000_i1073" type="#_x0000_t75" style="width:11.25pt;height:11.25pt" o:bullet="t">
         <v:imagedata r:id="rId1" o:title="msoB5A8"/>
       </v:shape>
     </w:pict>
@@ -15231,12 +15047,15 @@
     <w:unhideWhenUsed/>
     <w:rsid w:val="00896B2C"/>
     <w:pPr>
-      <w:spacing w:after="100"/>
-      <w:ind w:left="220"/>
+      <w:spacing w:before="120" w:after="0"/>
+      <w:ind w:left="260"/>
     </w:pPr>
     <w:rPr>
-      <w:rFonts w:asciiTheme="minorHAnsi" w:eastAsiaTheme="minorEastAsia" w:hAnsiTheme="minorHAnsi" w:cs="Times New Roman"/>
+      <w:rFonts w:asciiTheme="minorHAnsi" w:hAnsiTheme="minorHAnsi" w:cstheme="minorHAnsi"/>
+      <w:b/>
+      <w:bCs/>
       <w:sz w:val="22"/>
+      <w:szCs w:val="26"/>
     </w:rPr>
   </w:style>
   <w:style w:type="paragraph" w:styleId="TOC1">
@@ -15248,11 +15067,16 @@
     <w:unhideWhenUsed/>
     <w:rsid w:val="00896B2C"/>
     <w:pPr>
-      <w:spacing w:after="100"/>
+      <w:spacing w:before="120" w:after="0"/>
     </w:pPr>
     <w:rPr>
-      <w:rFonts w:asciiTheme="minorHAnsi" w:eastAsiaTheme="minorEastAsia" w:hAnsiTheme="minorHAnsi" w:cs="Times New Roman"/>
-      <w:sz w:val="22"/>
+      <w:rFonts w:asciiTheme="minorHAnsi" w:hAnsiTheme="minorHAnsi" w:cstheme="minorHAnsi"/>
+      <w:b/>
+      <w:bCs/>
+      <w:i/>
+      <w:iCs/>
+      <w:sz w:val="24"/>
+      <w:szCs w:val="28"/>
     </w:rPr>
   </w:style>
   <w:style w:type="paragraph" w:styleId="TOC3">
@@ -15264,12 +15088,13 @@
     <w:unhideWhenUsed/>
     <w:rsid w:val="00896B2C"/>
     <w:pPr>
-      <w:spacing w:after="100"/>
-      <w:ind w:left="440"/>
+      <w:spacing w:after="0"/>
+      <w:ind w:left="520"/>
     </w:pPr>
     <w:rPr>
-      <w:rFonts w:asciiTheme="minorHAnsi" w:eastAsiaTheme="minorEastAsia" w:hAnsiTheme="minorHAnsi" w:cs="Times New Roman"/>
-      <w:sz w:val="22"/>
+      <w:rFonts w:asciiTheme="minorHAnsi" w:hAnsiTheme="minorHAnsi" w:cstheme="minorHAnsi"/>
+      <w:sz w:val="20"/>
+      <w:szCs w:val="24"/>
     </w:rPr>
   </w:style>
   <w:style w:type="character" w:customStyle="1" w:styleId="Heading3Char">
@@ -15302,6 +15127,114 @@
       <w:color w:val="C00000"/>
       <w:sz w:val="28"/>
       <w:u w:val="single"/>
+    </w:rPr>
+  </w:style>
+  <w:style w:type="paragraph" w:styleId="TOC4">
+    <w:name w:val="toc 4"/>
+    <w:basedOn w:val="Normal"/>
+    <w:next w:val="Normal"/>
+    <w:autoRedefine/>
+    <w:uiPriority w:val="39"/>
+    <w:unhideWhenUsed/>
+    <w:rsid w:val="004D3AF3"/>
+    <w:pPr>
+      <w:spacing w:after="0"/>
+      <w:ind w:left="780"/>
+    </w:pPr>
+    <w:rPr>
+      <w:rFonts w:asciiTheme="minorHAnsi" w:hAnsiTheme="minorHAnsi" w:cstheme="minorHAnsi"/>
+      <w:sz w:val="20"/>
+      <w:szCs w:val="24"/>
+    </w:rPr>
+  </w:style>
+  <w:style w:type="paragraph" w:styleId="TOC5">
+    <w:name w:val="toc 5"/>
+    <w:basedOn w:val="Normal"/>
+    <w:next w:val="Normal"/>
+    <w:autoRedefine/>
+    <w:uiPriority w:val="39"/>
+    <w:unhideWhenUsed/>
+    <w:rsid w:val="004D3AF3"/>
+    <w:pPr>
+      <w:spacing w:after="0"/>
+      <w:ind w:left="1040"/>
+    </w:pPr>
+    <w:rPr>
+      <w:rFonts w:asciiTheme="minorHAnsi" w:hAnsiTheme="minorHAnsi" w:cstheme="minorHAnsi"/>
+      <w:sz w:val="20"/>
+      <w:szCs w:val="24"/>
+    </w:rPr>
+  </w:style>
+  <w:style w:type="paragraph" w:styleId="TOC6">
+    <w:name w:val="toc 6"/>
+    <w:basedOn w:val="Normal"/>
+    <w:next w:val="Normal"/>
+    <w:autoRedefine/>
+    <w:uiPriority w:val="39"/>
+    <w:unhideWhenUsed/>
+    <w:rsid w:val="004D3AF3"/>
+    <w:pPr>
+      <w:spacing w:after="0"/>
+      <w:ind w:left="1300"/>
+    </w:pPr>
+    <w:rPr>
+      <w:rFonts w:asciiTheme="minorHAnsi" w:hAnsiTheme="minorHAnsi" w:cstheme="minorHAnsi"/>
+      <w:sz w:val="20"/>
+      <w:szCs w:val="24"/>
+    </w:rPr>
+  </w:style>
+  <w:style w:type="paragraph" w:styleId="TOC7">
+    <w:name w:val="toc 7"/>
+    <w:basedOn w:val="Normal"/>
+    <w:next w:val="Normal"/>
+    <w:autoRedefine/>
+    <w:uiPriority w:val="39"/>
+    <w:unhideWhenUsed/>
+    <w:rsid w:val="004D3AF3"/>
+    <w:pPr>
+      <w:spacing w:after="0"/>
+      <w:ind w:left="1560"/>
+    </w:pPr>
+    <w:rPr>
+      <w:rFonts w:asciiTheme="minorHAnsi" w:hAnsiTheme="minorHAnsi" w:cstheme="minorHAnsi"/>
+      <w:sz w:val="20"/>
+      <w:szCs w:val="24"/>
+    </w:rPr>
+  </w:style>
+  <w:style w:type="paragraph" w:styleId="TOC8">
+    <w:name w:val="toc 8"/>
+    <w:basedOn w:val="Normal"/>
+    <w:next w:val="Normal"/>
+    <w:autoRedefine/>
+    <w:uiPriority w:val="39"/>
+    <w:unhideWhenUsed/>
+    <w:rsid w:val="004D3AF3"/>
+    <w:pPr>
+      <w:spacing w:after="0"/>
+      <w:ind w:left="1820"/>
+    </w:pPr>
+    <w:rPr>
+      <w:rFonts w:asciiTheme="minorHAnsi" w:hAnsiTheme="minorHAnsi" w:cstheme="minorHAnsi"/>
+      <w:sz w:val="20"/>
+      <w:szCs w:val="24"/>
+    </w:rPr>
+  </w:style>
+  <w:style w:type="paragraph" w:styleId="TOC9">
+    <w:name w:val="toc 9"/>
+    <w:basedOn w:val="Normal"/>
+    <w:next w:val="Normal"/>
+    <w:autoRedefine/>
+    <w:uiPriority w:val="39"/>
+    <w:unhideWhenUsed/>
+    <w:rsid w:val="004D3AF3"/>
+    <w:pPr>
+      <w:spacing w:after="0"/>
+      <w:ind w:left="2080"/>
+    </w:pPr>
+    <w:rPr>
+      <w:rFonts w:asciiTheme="minorHAnsi" w:hAnsiTheme="minorHAnsi" w:cstheme="minorHAnsi"/>
+      <w:sz w:val="20"/>
+      <w:szCs w:val="24"/>
     </w:rPr>
   </w:style>
 </w:styles>
@@ -15451,6 +15384,7 @@
     <w:rsid w:val="0028593F"/>
     <w:rsid w:val="002B2F5A"/>
     <w:rsid w:val="003D3AF9"/>
+    <w:rsid w:val="004734B9"/>
     <w:rsid w:val="00637737"/>
     <w:rsid w:val="007469AA"/>
     <w:rsid w:val="008F34BC"/>
@@ -15925,6 +15859,18 @@
     <w:name w:val="E49FB251ADCC46FD9DE3213A3348D572"/>
     <w:rsid w:val="008F34BC"/>
   </w:style>
+  <w:style w:type="paragraph" w:customStyle="1" w:styleId="C97B840A4D6447A4B51F73F6F442A64A">
+    <w:name w:val="C97B840A4D6447A4B51F73F6F442A64A"/>
+    <w:rsid w:val="004734B9"/>
+  </w:style>
+  <w:style w:type="paragraph" w:customStyle="1" w:styleId="4DD72018292B45A9997A9718F680B60D">
+    <w:name w:val="4DD72018292B45A9997A9718F680B60D"/>
+    <w:rsid w:val="004734B9"/>
+  </w:style>
+  <w:style w:type="paragraph" w:customStyle="1" w:styleId="A8342367BB4145A2B3178F9652B918E9">
+    <w:name w:val="A8342367BB4145A2B3178F9652B918E9"/>
+    <w:rsid w:val="004734B9"/>
+  </w:style>
 </w:styles>
 </file>
 
@@ -16220,7 +16166,7 @@
 </file>
 
 <file path=customXml/itemProps2.xml><?xml version="1.0" encoding="utf-8"?>
-<ds:datastoreItem xmlns:ds="http://schemas.openxmlformats.org/officeDocument/2006/customXml" ds:itemID="{B9A1A2F2-FF74-4144-AE03-0C4DAC3D213B}">
+<ds:datastoreItem xmlns:ds="http://schemas.openxmlformats.org/officeDocument/2006/customXml" ds:itemID="{C9079722-1AEB-4F83-85B2-B95979A40FB3}">
   <ds:schemaRefs>
     <ds:schemaRef ds:uri="http://schemas.openxmlformats.org/officeDocument/2006/bibliography"/>
   </ds:schemaRefs>

</xml_diff>